<commit_message>
Write a little about Kirchoff's law
</commit_message>
<xml_diff>
--- a/year1/second-semester/geg124/1. kinematics.docx
+++ b/year1/second-semester/geg124/1. kinematics.docx
@@ -111,7 +111,19 @@
         <w:rPr>
           <w:rFonts w:ascii="Liberation Sans" w:hAnsi="Liberation Sans"/>
         </w:rPr>
-        <w:t>Dynamics can be divided into two namley:</w:t>
+        <w:t>Dynamics can be divided into two nam</w:t>
+      </w:r>
+      <w:r>
+        <w:rPr>
+          <w:rFonts w:ascii="Liberation Sans" w:hAnsi="Liberation Sans"/>
+        </w:rPr>
+        <w:t>el</w:t>
+      </w:r>
+      <w:r>
+        <w:rPr>
+          <w:rFonts w:ascii="Liberation Sans" w:hAnsi="Liberation Sans"/>
+        </w:rPr>
+        <w:t>y:</w:t>
       </w:r>
     </w:p>
     <w:p>
@@ -751,9 +763,7 @@
         <w:t xml:space="preserve"> and it is defined as the location of an object in space at an instance. When we say space we are talking about planes (e.g. Cartesian planes). The 2. Initial position of a particle: Denoted as </w:t>
       </w:r>
       <w:r>
-        <w:rPr>
-          <w:rFonts w:ascii="Liberation Sans" w:hAnsi="Liberation Sans"/>
-        </w:rPr>
+        <w:rPr/>
       </w:r>
       <m:oMath xmlns:m="http://schemas.openxmlformats.org/officeDocument/2006/math">
         <m:sSub>
@@ -929,9 +939,7 @@
         <w:t xml:space="preserve">The average velocity of a particle over the time interval %delta t is defined as the quotient displacement </w:t>
       </w:r>
       <w:r>
-        <w:rPr>
-          <w:rFonts w:ascii="Liberation Sans" w:hAnsi="Liberation Sans"/>
-        </w:rPr>
+        <w:rPr/>
       </w:r>
       <m:oMath xmlns:m="http://schemas.openxmlformats.org/officeDocument/2006/math">
         <m:r>
@@ -956,9 +964,7 @@
         <w:t xml:space="preserve"> and the time interval </w:t>
       </w:r>
       <w:r>
-        <w:rPr>
-          <w:rFonts w:ascii="Liberation Sans" w:hAnsi="Liberation Sans"/>
-        </w:rPr>
+        <w:rPr/>
       </w:r>
       <m:oMath xmlns:m="http://schemas.openxmlformats.org/officeDocument/2006/math">
         <m:r>
@@ -985,9 +991,7 @@
         </w:rPr>
       </w:pPr>
       <w:r>
-        <w:rPr>
-          <w:rFonts w:ascii="Liberation Sans" w:hAnsi="Liberation Sans"/>
-        </w:rPr>
+        <w:rPr/>
       </w:r>
       <m:oMathPara xmlns:m="http://schemas.openxmlformats.org/officeDocument/2006/math">
         <m:oMathParaPr>
@@ -1121,9 +1125,7 @@
         </w:rPr>
       </w:pPr>
       <w:r>
-        <w:rPr>
-          <w:rFonts w:ascii="Liberation Sans" w:hAnsi="Liberation Sans"/>
-        </w:rPr>
+        <w:rPr/>
       </w:r>
       <m:oMathPara xmlns:m="http://schemas.openxmlformats.org/officeDocument/2006/math">
         <m:oMathParaPr>
@@ -1191,9 +1193,7 @@
         </w:rPr>
       </w:pPr>
       <w:r>
-        <w:rPr>
-          <w:rFonts w:ascii="Liberation Sans" w:hAnsi="Liberation Sans"/>
-        </w:rPr>
+        <w:rPr/>
       </w:r>
       <m:oMathPara xmlns:m="http://schemas.openxmlformats.org/officeDocument/2006/math">
         <m:oMathParaPr>
@@ -1380,9 +1380,7 @@
         </w:rPr>
       </w:pPr>
       <w:r>
-        <w:rPr>
-          <w:rFonts w:ascii="Liberation Sans" w:hAnsi="Liberation Sans"/>
-        </w:rPr>
+        <w:rPr/>
       </w:r>
       <m:oMathPara xmlns:m="http://schemas.openxmlformats.org/officeDocument/2006/math">
         <m:oMathParaPr>
@@ -1474,9 +1472,7 @@
         </w:rPr>
       </w:pPr>
       <w:r>
-        <w:rPr>
-          <w:rFonts w:ascii="Liberation Sans" w:hAnsi="Liberation Sans"/>
-        </w:rPr>
+        <w:rPr/>
       </w:r>
       <m:oMathPara xmlns:m="http://schemas.openxmlformats.org/officeDocument/2006/math">
         <m:oMathParaPr>
@@ -1580,9 +1576,7 @@
         </w:rPr>
       </w:pPr>
       <w:r>
-        <w:rPr>
-          <w:rFonts w:ascii="Liberation Sans" w:hAnsi="Liberation Sans"/>
-        </w:rPr>
+        <w:rPr/>
       </w:r>
       <m:oMathPara xmlns:m="http://schemas.openxmlformats.org/officeDocument/2006/math">
         <m:oMathParaPr>
@@ -1681,9 +1675,7 @@
         <w:t xml:space="preserve">7. Initial velocity is the velocity at the start of the journey denoted by </w:t>
       </w:r>
       <w:r>
-        <w:rPr>
-          <w:rFonts w:ascii="Liberation Sans" w:hAnsi="Liberation Sans"/>
-        </w:rPr>
+        <w:rPr/>
       </w:r>
       <m:oMath xmlns:m="http://schemas.openxmlformats.org/officeDocument/2006/math">
         <m:sSub>
@@ -1834,9 +1826,7 @@
         </w:rPr>
       </w:pPr>
       <w:r>
-        <w:rPr>
-          <w:rFonts w:ascii="Liberation Sans" w:hAnsi="Liberation Sans"/>
-        </w:rPr>
+        <w:rPr/>
       </w:r>
       <m:oMathPara xmlns:m="http://schemas.openxmlformats.org/officeDocument/2006/math">
         <m:oMathParaPr>
@@ -2024,9 +2014,7 @@
         </w:rPr>
       </w:pPr>
       <w:r>
-        <w:rPr>
-          <w:rFonts w:ascii="Liberation Sans" w:hAnsi="Liberation Sans"/>
-        </w:rPr>
+        <w:rPr/>
       </w:r>
       <m:oMathPara xmlns:m="http://schemas.openxmlformats.org/officeDocument/2006/math">
         <m:oMathParaPr>
@@ -2130,9 +2118,7 @@
         </w:rPr>
       </w:pPr>
       <w:r>
-        <w:rPr>
-          <w:rFonts w:ascii="Liberation Sans" w:hAnsi="Liberation Sans"/>
-        </w:rPr>
+        <w:rPr/>
       </w:r>
       <m:oMathPara xmlns:m="http://schemas.openxmlformats.org/officeDocument/2006/math">
         <m:oMathParaPr>
@@ -2214,9 +2200,7 @@
         </w:rPr>
       </w:pPr>
       <w:r>
-        <w:rPr>
-          <w:rFonts w:ascii="Liberation Sans" w:hAnsi="Liberation Sans"/>
-        </w:rPr>
+        <w:rPr/>
       </w:r>
       <m:oMathPara xmlns:m="http://schemas.openxmlformats.org/officeDocument/2006/math">
         <m:oMathParaPr>
@@ -2266,9 +2250,7 @@
         </w:rPr>
       </w:pPr>
       <w:r>
-        <w:rPr>
-          <w:rFonts w:ascii="Liberation Sans" w:hAnsi="Liberation Sans"/>
-        </w:rPr>
+        <w:rPr/>
       </w:r>
       <m:oMathPara xmlns:m="http://schemas.openxmlformats.org/officeDocument/2006/math">
         <m:oMathParaPr>
@@ -2338,9 +2320,7 @@
         </w:rPr>
       </w:pPr>
       <w:r>
-        <w:rPr>
-          <w:rFonts w:ascii="Liberation Sans" w:hAnsi="Liberation Sans"/>
-        </w:rPr>
+        <w:rPr/>
       </w:r>
       <m:oMathPara xmlns:m="http://schemas.openxmlformats.org/officeDocument/2006/math">
         <m:oMathParaPr>
@@ -2390,9 +2370,7 @@
         </w:rPr>
       </w:pPr>
       <w:r>
-        <w:rPr>
-          <w:rFonts w:ascii="Liberation Sans" w:hAnsi="Liberation Sans"/>
-        </w:rPr>
+        <w:rPr/>
       </w:r>
       <m:oMathPara xmlns:m="http://schemas.openxmlformats.org/officeDocument/2006/math">
         <m:oMathParaPr>
@@ -2454,9 +2432,7 @@
         </w:rPr>
       </w:pPr>
       <w:r>
-        <w:rPr>
-          <w:rFonts w:ascii="Liberation Sans" w:hAnsi="Liberation Sans"/>
-        </w:rPr>
+        <w:rPr/>
       </w:r>
       <m:oMathPara xmlns:m="http://schemas.openxmlformats.org/officeDocument/2006/math">
         <m:oMathParaPr>
@@ -4163,9 +4139,7 @@
         <w:t xml:space="preserve">When </w:t>
       </w:r>
       <w:r>
-        <w:rPr>
-          <w:rFonts w:ascii="Liberation Sans" w:hAnsi="Liberation Sans"/>
-        </w:rPr>
+        <w:rPr/>
       </w:r>
       <m:oMath xmlns:m="http://schemas.openxmlformats.org/officeDocument/2006/math">
         <m:r>
@@ -4214,9 +4188,7 @@
         <w:t xml:space="preserve">When </w:t>
       </w:r>
       <w:r>
-        <w:rPr>
-          <w:rFonts w:ascii="Liberation Sans" w:hAnsi="Liberation Sans"/>
-        </w:rPr>
+        <w:rPr/>
       </w:r>
       <m:oMath xmlns:m="http://schemas.openxmlformats.org/officeDocument/2006/math">
         <m:r>
@@ -4315,11 +4287,7 @@
         </w:rPr>
       </w:pPr>
       <w:r>
-        <w:rPr>
-          <w:rFonts w:ascii="Liberation Sans" w:hAnsi="Liberation Sans"/>
-          <w:b w:val="false"/>
-          <w:bCs w:val="false"/>
-        </w:rPr>
+        <w:rPr/>
       </w:r>
       <m:oMathPara xmlns:m="http://schemas.openxmlformats.org/officeDocument/2006/math">
         <m:oMathParaPr>
@@ -4369,11 +4337,7 @@
         </w:rPr>
       </w:pPr>
       <w:r>
-        <w:rPr>
-          <w:rFonts w:ascii="Liberation Sans" w:hAnsi="Liberation Sans"/>
-          <w:b w:val="false"/>
-          <w:bCs w:val="false"/>
-        </w:rPr>
+        <w:rPr/>
       </w:r>
       <m:oMathPara xmlns:m="http://schemas.openxmlformats.org/officeDocument/2006/math">
         <m:oMathParaPr>
@@ -4443,11 +4407,7 @@
         </w:rPr>
       </w:pPr>
       <w:r>
-        <w:rPr>
-          <w:rFonts w:ascii="Liberation Sans" w:hAnsi="Liberation Sans"/>
-          <w:b w:val="false"/>
-          <w:bCs w:val="false"/>
-        </w:rPr>
+        <w:rPr/>
       </w:r>
       <m:oMathPara xmlns:m="http://schemas.openxmlformats.org/officeDocument/2006/math">
         <m:oMathParaPr>
@@ -4497,11 +4457,7 @@
         </w:rPr>
       </w:pPr>
       <w:r>
-        <w:rPr>
-          <w:rFonts w:ascii="Liberation Sans" w:hAnsi="Liberation Sans"/>
-          <w:b w:val="false"/>
-          <w:bCs w:val="false"/>
-        </w:rPr>
+        <w:rPr/>
       </w:r>
       <m:oMathPara xmlns:m="http://schemas.openxmlformats.org/officeDocument/2006/math">
         <m:oMathParaPr>
@@ -4563,11 +4519,7 @@
         </w:rPr>
       </w:pPr>
       <w:r>
-        <w:rPr>
-          <w:rFonts w:ascii="Liberation Sans" w:hAnsi="Liberation Sans"/>
-          <w:b w:val="false"/>
-          <w:bCs w:val="false"/>
-        </w:rPr>
+        <w:rPr/>
       </w:r>
       <m:oMathPara xmlns:m="http://schemas.openxmlformats.org/officeDocument/2006/math">
         <m:oMathParaPr>
@@ -4699,9 +4651,7 @@
         </w:rPr>
       </w:pPr>
       <w:r>
-        <w:rPr>
-          <w:rFonts w:ascii="Liberation Sans" w:hAnsi="Liberation Sans"/>
-        </w:rPr>
+        <w:rPr/>
       </w:r>
       <m:oMathPara xmlns:m="http://schemas.openxmlformats.org/officeDocument/2006/math">
         <m:oMathParaPr>
@@ -4777,9 +4727,7 @@
         </w:rPr>
       </w:pPr>
       <w:r>
-        <w:rPr>
-          <w:rFonts w:ascii="Liberation Sans" w:hAnsi="Liberation Sans"/>
-        </w:rPr>
+        <w:rPr/>
       </w:r>
       <m:oMathPara xmlns:m="http://schemas.openxmlformats.org/officeDocument/2006/math">
         <m:oMathParaPr>
@@ -4837,9 +4785,7 @@
         </w:rPr>
       </w:pPr>
       <w:r>
-        <w:rPr>
-          <w:rFonts w:ascii="Liberation Sans" w:hAnsi="Liberation Sans"/>
-        </w:rPr>
+        <w:rPr/>
       </w:r>
       <m:oMathPara xmlns:m="http://schemas.openxmlformats.org/officeDocument/2006/math">
         <m:oMathParaPr>
@@ -4939,9 +4885,7 @@
         </w:rPr>
       </w:pPr>
       <w:r>
-        <w:rPr>
-          <w:rFonts w:ascii="Liberation Sans" w:hAnsi="Liberation Sans"/>
-        </w:rPr>
+        <w:rPr/>
       </w:r>
       <m:oMathPara xmlns:m="http://schemas.openxmlformats.org/officeDocument/2006/math">
         <m:oMathParaPr>
@@ -5057,9 +5001,7 @@
         </w:rPr>
       </w:pPr>
       <w:r>
-        <w:rPr>
-          <w:rFonts w:ascii="Liberation Sans" w:hAnsi="Liberation Sans"/>
-        </w:rPr>
+        <w:rPr/>
       </w:r>
       <m:oMathPara xmlns:m="http://schemas.openxmlformats.org/officeDocument/2006/math">
         <m:oMathParaPr>
@@ -5202,9 +5144,7 @@
         </w:rPr>
       </w:pPr>
       <w:r>
-        <w:rPr>
-          <w:rFonts w:ascii="Liberation Sans" w:hAnsi="Liberation Sans"/>
-        </w:rPr>
+        <w:rPr/>
       </w:r>
       <m:oMathPara xmlns:m="http://schemas.openxmlformats.org/officeDocument/2006/math">
         <m:oMathParaPr>
@@ -5254,9 +5194,7 @@
         </w:rPr>
       </w:pPr>
       <w:r>
-        <w:rPr>
-          <w:rFonts w:ascii="Liberation Sans" w:hAnsi="Liberation Sans"/>
-        </w:rPr>
+        <w:rPr/>
       </w:r>
       <m:oMathPara xmlns:m="http://schemas.openxmlformats.org/officeDocument/2006/math">
         <m:oMathParaPr>
@@ -5300,9 +5238,7 @@
         </w:rPr>
       </w:pPr>
       <w:r>
-        <w:rPr>
-          <w:rFonts w:ascii="Liberation Sans" w:hAnsi="Liberation Sans"/>
-        </w:rPr>
+        <w:rPr/>
       </w:r>
       <m:oMathPara xmlns:m="http://schemas.openxmlformats.org/officeDocument/2006/math">
         <m:oMathParaPr>
@@ -5398,9 +5334,7 @@
         </w:rPr>
       </w:pPr>
       <w:r>
-        <w:rPr>
-          <w:rFonts w:ascii="Liberation Sans" w:hAnsi="Liberation Sans"/>
-        </w:rPr>
+        <w:rPr/>
       </w:r>
       <m:oMathPara xmlns:m="http://schemas.openxmlformats.org/officeDocument/2006/math">
         <m:oMathParaPr>
@@ -5505,11 +5439,7 @@
         </w:rPr>
       </w:pPr>
       <w:r>
-        <w:rPr>
-          <w:rFonts w:ascii="Liberation Sans" w:hAnsi="Liberation Sans"/>
-          <w:b w:val="false"/>
-          <w:bCs w:val="false"/>
-        </w:rPr>
+        <w:rPr/>
       </w:r>
       <m:oMath xmlns:m="http://schemas.openxmlformats.org/officeDocument/2006/math">
         <m:sSub>
@@ -5548,11 +5478,7 @@
         <w:t xml:space="preserve">and </w:t>
       </w:r>
       <w:r>
-        <w:rPr>
-          <w:rFonts w:ascii="Liberation Sans" w:hAnsi="Liberation Sans"/>
-          <w:b w:val="false"/>
-          <w:bCs w:val="false"/>
-        </w:rPr>
+        <w:rPr/>
       </w:r>
       <m:oMath xmlns:m="http://schemas.openxmlformats.org/officeDocument/2006/math">
         <m:sSub>
@@ -5651,9 +5577,7 @@
         </w:rPr>
       </w:pPr>
       <w:r>
-        <w:rPr>
-          <w:rFonts w:ascii="Liberation Sans" w:hAnsi="Liberation Sans"/>
-        </w:rPr>
+        <w:rPr/>
       </w:r>
       <m:oMathPara xmlns:m="http://schemas.openxmlformats.org/officeDocument/2006/math">
         <m:oMathParaPr>
@@ -5709,9 +5633,7 @@
         </w:rPr>
       </w:pPr>
       <w:r>
-        <w:rPr>
-          <w:rFonts w:ascii="Liberation Sans" w:hAnsi="Liberation Sans"/>
-        </w:rPr>
+        <w:rPr/>
       </w:r>
       <m:oMathPara xmlns:m="http://schemas.openxmlformats.org/officeDocument/2006/math">
         <m:oMathParaPr>
@@ -5763,9 +5685,7 @@
         </w:rPr>
       </w:pPr>
       <w:r>
-        <w:rPr>
-          <w:rFonts w:ascii="Liberation Sans" w:hAnsi="Liberation Sans"/>
-        </w:rPr>
+        <w:rPr/>
       </w:r>
       <m:oMathPara xmlns:m="http://schemas.openxmlformats.org/officeDocument/2006/math">
         <m:oMathParaPr>
@@ -5845,9 +5765,7 @@
         </w:rPr>
       </w:pPr>
       <w:r>
-        <w:rPr>
-          <w:rFonts w:ascii="Liberation Sans" w:hAnsi="Liberation Sans"/>
-        </w:rPr>
+        <w:rPr/>
       </w:r>
       <m:oMathPara xmlns:m="http://schemas.openxmlformats.org/officeDocument/2006/math">
         <m:oMathParaPr>
@@ -5956,11 +5874,7 @@
         </w:rPr>
       </w:pPr>
       <w:r>
-        <w:rPr>
-          <w:rFonts w:ascii="Liberation Sans" w:hAnsi="Liberation Sans"/>
-          <w:b w:val="false"/>
-          <w:bCs w:val="false"/>
-        </w:rPr>
+        <w:rPr/>
       </w:r>
       <m:oMathPara xmlns:m="http://schemas.openxmlformats.org/officeDocument/2006/math">
         <m:oMathParaPr>
@@ -6044,11 +5958,7 @@
         </w:rPr>
       </w:pPr>
       <w:r>
-        <w:rPr>
-          <w:rFonts w:ascii="Liberation Sans" w:hAnsi="Liberation Sans"/>
-          <w:b w:val="false"/>
-          <w:bCs w:val="false"/>
-        </w:rPr>
+        <w:rPr/>
       </w:r>
       <m:oMathPara xmlns:m="http://schemas.openxmlformats.org/officeDocument/2006/math">
         <m:oMathParaPr>
@@ -6118,11 +6028,7 @@
         </w:rPr>
       </w:pPr>
       <w:r>
-        <w:rPr>
-          <w:rFonts w:ascii="Liberation Sans" w:hAnsi="Liberation Sans"/>
-          <w:b w:val="false"/>
-          <w:bCs w:val="false"/>
-        </w:rPr>
+        <w:rPr/>
       </w:r>
       <m:oMathPara xmlns:m="http://schemas.openxmlformats.org/officeDocument/2006/math">
         <m:oMathParaPr>
@@ -6186,11 +6092,7 @@
         </w:rPr>
       </w:pPr>
       <w:r>
-        <w:rPr>
-          <w:rFonts w:ascii="Liberation Sans" w:hAnsi="Liberation Sans"/>
-          <w:b w:val="false"/>
-          <w:bCs w:val="false"/>
-        </w:rPr>
+        <w:rPr/>
       </w:r>
       <m:oMathPara xmlns:m="http://schemas.openxmlformats.org/officeDocument/2006/math">
         <m:oMathParaPr>
@@ -6310,9 +6212,7 @@
         </w:rPr>
       </w:pPr>
       <w:r>
-        <w:rPr>
-          <w:rFonts w:ascii="Liberation Sans" w:hAnsi="Liberation Sans"/>
-        </w:rPr>
+        <w:rPr/>
       </w:r>
       <m:oMathPara xmlns:m="http://schemas.openxmlformats.org/officeDocument/2006/math">
         <m:oMathParaPr>
@@ -6362,9 +6262,7 @@
         </w:rPr>
       </w:pPr>
       <w:r>
-        <w:rPr>
-          <w:rFonts w:ascii="Liberation Sans" w:hAnsi="Liberation Sans"/>
-        </w:rPr>
+        <w:rPr/>
       </w:r>
       <m:oMathPara xmlns:m="http://schemas.openxmlformats.org/officeDocument/2006/math">
         <m:oMathParaPr>
@@ -6402,9 +6300,7 @@
         </w:rPr>
       </w:pPr>
       <w:r>
-        <w:rPr>
-          <w:rFonts w:ascii="Liberation Sans" w:hAnsi="Liberation Sans"/>
-        </w:rPr>
+        <w:rPr/>
       </w:r>
       <m:oMathPara xmlns:m="http://schemas.openxmlformats.org/officeDocument/2006/math">
         <m:oMathParaPr>
@@ -6542,9 +6438,7 @@
         </w:rPr>
       </w:pPr>
       <w:r>
-        <w:rPr>
-          <w:rFonts w:ascii="Liberation Sans" w:hAnsi="Liberation Sans"/>
-        </w:rPr>
+        <w:rPr/>
       </w:r>
       <m:oMathPara xmlns:m="http://schemas.openxmlformats.org/officeDocument/2006/math">
         <m:oMathParaPr>
@@ -6594,9 +6488,7 @@
         </w:rPr>
       </w:pPr>
       <w:r>
-        <w:rPr>
-          <w:rFonts w:ascii="Liberation Sans" w:hAnsi="Liberation Sans"/>
-        </w:rPr>
+        <w:rPr/>
       </w:r>
       <m:oMathPara xmlns:m="http://schemas.openxmlformats.org/officeDocument/2006/math">
         <m:oMathParaPr>
@@ -6672,9 +6564,7 @@
         </w:rPr>
       </w:pPr>
       <w:r>
-        <w:rPr>
-          <w:rFonts w:ascii="Liberation Sans" w:hAnsi="Liberation Sans"/>
-        </w:rPr>
+        <w:rPr/>
       </w:r>
       <m:oMath xmlns:m="http://schemas.openxmlformats.org/officeDocument/2006/math">
         <m:r>
@@ -7272,9 +7162,7 @@
         </w:rPr>
       </w:pPr>
       <w:r>
-        <w:rPr>
-          <w:rFonts w:ascii="Liberation Sans" w:hAnsi="Liberation Sans"/>
-        </w:rPr>
+        <w:rPr/>
       </w:r>
       <m:oMathPara xmlns:m="http://schemas.openxmlformats.org/officeDocument/2006/math">
         <m:oMathParaPr>
@@ -7324,9 +7212,7 @@
         </w:rPr>
       </w:pPr>
       <w:r>
-        <w:rPr>
-          <w:rFonts w:ascii="Liberation Sans" w:hAnsi="Liberation Sans"/>
-        </w:rPr>
+        <w:rPr/>
       </w:r>
       <m:oMathPara xmlns:m="http://schemas.openxmlformats.org/officeDocument/2006/math">
         <m:oMathParaPr>
@@ -7382,9 +7268,7 @@
         </w:rPr>
       </w:pPr>
       <w:r>
-        <w:rPr>
-          <w:rFonts w:ascii="Liberation Sans" w:hAnsi="Liberation Sans"/>
-        </w:rPr>
+        <w:rPr/>
       </w:r>
       <m:oMathPara xmlns:m="http://schemas.openxmlformats.org/officeDocument/2006/math">
         <m:oMathParaPr>
@@ -7439,9 +7323,7 @@
         </w:rPr>
       </w:pPr>
       <w:r>
-        <w:rPr>
-          <w:rFonts w:ascii="Liberation Sans" w:hAnsi="Liberation Sans"/>
-        </w:rPr>
+        <w:rPr/>
       </w:r>
       <m:oMathPara xmlns:m="http://schemas.openxmlformats.org/officeDocument/2006/math">
         <m:oMathParaPr>
@@ -7525,9 +7407,7 @@
         </w:rPr>
       </w:pPr>
       <w:r>
-        <w:rPr>
-          <w:rFonts w:ascii="Liberation Sans" w:hAnsi="Liberation Sans"/>
-        </w:rPr>
+        <w:rPr/>
       </w:r>
       <m:oMathPara xmlns:m="http://schemas.openxmlformats.org/officeDocument/2006/math">
         <m:oMathParaPr>
@@ -7635,9 +7515,7 @@
         </w:rPr>
       </w:pPr>
       <w:r>
-        <w:rPr>
-          <w:rFonts w:ascii="Liberation Sans" w:hAnsi="Liberation Sans"/>
-        </w:rPr>
+        <w:rPr/>
       </w:r>
       <m:oMathPara xmlns:m="http://schemas.openxmlformats.org/officeDocument/2006/math">
         <m:oMathParaPr>
@@ -7745,9 +7623,7 @@
         </w:rPr>
       </w:pPr>
       <w:r>
-        <w:rPr>
-          <w:rFonts w:ascii="Liberation Sans" w:hAnsi="Liberation Sans"/>
-        </w:rPr>
+        <w:rPr/>
       </w:r>
       <m:oMathPara xmlns:m="http://schemas.openxmlformats.org/officeDocument/2006/math">
         <m:oMathParaPr>
@@ -7869,9 +7745,7 @@
         </w:rPr>
       </w:pPr>
       <w:r>
-        <w:rPr>
-          <w:rFonts w:ascii="Liberation Sans" w:hAnsi="Liberation Sans"/>
-        </w:rPr>
+        <w:rPr/>
       </w:r>
       <m:oMath xmlns:m="http://schemas.openxmlformats.org/officeDocument/2006/math">
         <m:r>
@@ -7985,9 +7859,7 @@
         </w:rPr>
       </w:pPr>
       <w:r>
-        <w:rPr>
-          <w:rFonts w:ascii="Liberation Sans" w:hAnsi="Liberation Sans"/>
-        </w:rPr>
+        <w:rPr/>
       </w:r>
       <m:oMathPara xmlns:m="http://schemas.openxmlformats.org/officeDocument/2006/math">
         <m:oMathParaPr>
@@ -8176,9 +8048,7 @@
         </w:rPr>
       </w:pPr>
       <w:r>
-        <w:rPr>
-          <w:rFonts w:ascii="Liberation Sans" w:hAnsi="Liberation Sans"/>
-        </w:rPr>
+        <w:rPr/>
       </w:r>
       <m:oMathPara xmlns:m="http://schemas.openxmlformats.org/officeDocument/2006/math">
         <m:oMathParaPr>
@@ -8379,9 +8249,7 @@
         </w:rPr>
       </w:pPr>
       <w:r>
-        <w:rPr>
-          <w:rFonts w:ascii="Liberation Sans" w:hAnsi="Liberation Sans"/>
-        </w:rPr>
+        <w:rPr/>
       </w:r>
       <m:oMathPara xmlns:m="http://schemas.openxmlformats.org/officeDocument/2006/math">
         <m:oMathParaPr>
@@ -8468,6 +8336,1394 @@
           <w:u w:val="none"/>
         </w:rPr>
         <w:t xml:space="preserve"> </w:t>
+      </w:r>
+    </w:p>
+    <w:p>
+      <w:pPr>
+        <w:pStyle w:val="Normal"/>
+        <w:bidi w:val="0"/>
+        <w:jc w:val="left"/>
+        <w:rPr>
+          <w:rFonts w:ascii="Liberation Sans" w:hAnsi="Liberation Sans"/>
+        </w:rPr>
+      </w:pPr>
+      <w:r>
+        <w:rPr>
+          <w:rFonts w:ascii="Liberation Sans" w:hAnsi="Liberation Sans"/>
+          <w:b w:val="false"/>
+          <w:bCs w:val="false"/>
+          <w:u w:val="none"/>
+        </w:rPr>
+        <w:t>QUESTIONS</w:t>
+      </w:r>
+    </w:p>
+    <w:p>
+      <w:pPr>
+        <w:pStyle w:val="Normal"/>
+        <w:bidi w:val="0"/>
+        <w:jc w:val="left"/>
+        <w:rPr>
+          <w:rFonts w:ascii="Liberation Sans" w:hAnsi="Liberation Sans"/>
+        </w:rPr>
+      </w:pPr>
+      <w:r>
+        <w:rPr>
+          <w:rFonts w:ascii="Liberation Sans" w:hAnsi="Liberation Sans"/>
+          <w:b w:val="false"/>
+          <w:bCs w:val="false"/>
+          <w:u w:val="none"/>
+        </w:rPr>
+        <w:t>1. A train is moving in the west direction with a velocity 15m/s. A monkey runs on the roof of the train against its motion with a velocity 5m/s with respect to the train. Take the motion along the west as positive. What is the velocity of the train with respect to the monkey.</w:t>
+      </w:r>
+    </w:p>
+    <w:p>
+      <w:pPr>
+        <w:pStyle w:val="Normal"/>
+        <w:bidi w:val="0"/>
+        <w:jc w:val="left"/>
+        <w:rPr>
+          <w:rFonts w:ascii="Liberation Sans" w:hAnsi="Liberation Sans"/>
+        </w:rPr>
+      </w:pPr>
+      <w:r>
+        <w:rPr>
+          <w:rFonts w:ascii="Liberation Sans" w:hAnsi="Liberation Sans"/>
+          <w:b w:val="false"/>
+          <w:bCs w:val="false"/>
+          <w:u w:val="none"/>
+        </w:rPr>
+        <w:t>When you see with respect to something, that is the relative motion</w:t>
+      </w:r>
+    </w:p>
+    <w:p>
+      <w:pPr>
+        <w:pStyle w:val="Normal"/>
+        <w:bidi w:val="0"/>
+        <w:jc w:val="left"/>
+        <w:rPr>
+          <w:rFonts w:ascii="Liberation Sans" w:hAnsi="Liberation Sans"/>
+        </w:rPr>
+      </w:pPr>
+      <w:r>
+        <w:rPr>
+          <w:rFonts w:ascii="Liberation Sans" w:hAnsi="Liberation Sans"/>
+          <w:b w:val="false"/>
+          <w:bCs w:val="false"/>
+          <w:u w:val="none"/>
+        </w:rPr>
+      </w:r>
+      <m:oMathPara xmlns:m="http://schemas.openxmlformats.org/officeDocument/2006/math">
+        <m:oMathParaPr>
+          <m:jc m:val="left"/>
+        </m:oMathParaPr>
+        <m:oMath>
+          <m:sSub>
+            <m:e>
+              <m:r>
+                <w:rPr>
+                  <w:rFonts w:ascii="Cambria Math" w:hAnsi="Cambria Math"/>
+                </w:rPr>
+                <m:t xml:space="preserve">v</m:t>
+              </m:r>
+            </m:e>
+            <m:sub>
+              <m:f>
+                <m:fPr>
+                  <m:type m:val="lin"/>
+                </m:fPr>
+                <m:num>
+                  <m:r>
+                    <w:rPr>
+                      <w:rFonts w:ascii="Cambria Math" w:hAnsi="Cambria Math"/>
+                    </w:rPr>
+                    <m:t xml:space="preserve">m</m:t>
+                  </m:r>
+                </m:num>
+                <m:den>
+                  <m:r>
+                    <w:rPr>
+                      <w:rFonts w:ascii="Cambria Math" w:hAnsi="Cambria Math"/>
+                    </w:rPr>
+                    <m:t xml:space="preserve">t</m:t>
+                  </m:r>
+                </m:den>
+              </m:f>
+            </m:sub>
+          </m:sSub>
+          <m:r>
+            <w:rPr>
+              <w:rFonts w:ascii="Cambria Math" w:hAnsi="Cambria Math"/>
+            </w:rPr>
+            <m:t xml:space="preserve">=</m:t>
+          </m:r>
+          <m:r>
+            <w:rPr>
+              <w:rFonts w:ascii="Cambria Math" w:hAnsi="Cambria Math"/>
+            </w:rPr>
+            <m:t xml:space="preserve">−</m:t>
+          </m:r>
+          <m:r>
+            <w:rPr>
+              <w:rFonts w:ascii="Cambria Math" w:hAnsi="Cambria Math"/>
+            </w:rPr>
+            <m:t xml:space="preserve">5</m:t>
+          </m:r>
+        </m:oMath>
+      </m:oMathPara>
+    </w:p>
+    <w:p>
+      <w:pPr>
+        <w:pStyle w:val="Normal"/>
+        <w:bidi w:val="0"/>
+        <w:jc w:val="left"/>
+        <w:rPr>
+          <w:rFonts w:ascii="Liberation Sans" w:hAnsi="Liberation Sans"/>
+        </w:rPr>
+      </w:pPr>
+      <w:r>
+        <w:rPr>
+          <w:rFonts w:ascii="Liberation Sans" w:hAnsi="Liberation Sans"/>
+          <w:b w:val="false"/>
+          <w:bCs w:val="false"/>
+          <w:u w:val="none"/>
+        </w:rPr>
+      </w:r>
+      <m:oMathPara xmlns:m="http://schemas.openxmlformats.org/officeDocument/2006/math">
+        <m:oMathParaPr>
+          <m:jc m:val="left"/>
+        </m:oMathParaPr>
+        <m:oMath>
+          <m:sSub>
+            <m:e>
+              <m:r>
+                <w:rPr>
+                  <w:rFonts w:ascii="Cambria Math" w:hAnsi="Cambria Math"/>
+                </w:rPr>
+                <m:t xml:space="preserve">v</m:t>
+              </m:r>
+            </m:e>
+            <m:sub>
+              <m:f>
+                <m:fPr>
+                  <m:type m:val="lin"/>
+                </m:fPr>
+                <m:num>
+                  <m:r>
+                    <w:rPr>
+                      <w:rFonts w:ascii="Cambria Math" w:hAnsi="Cambria Math"/>
+                    </w:rPr>
+                    <m:t xml:space="preserve">m</m:t>
+                  </m:r>
+                </m:num>
+                <m:den>
+                  <m:r>
+                    <w:rPr>
+                      <w:rFonts w:ascii="Cambria Math" w:hAnsi="Cambria Math"/>
+                    </w:rPr>
+                    <m:t xml:space="preserve">t</m:t>
+                  </m:r>
+                </m:den>
+              </m:f>
+            </m:sub>
+          </m:sSub>
+          <m:r>
+            <w:rPr>
+              <w:rFonts w:ascii="Cambria Math" w:hAnsi="Cambria Math"/>
+            </w:rPr>
+            <m:t xml:space="preserve">=</m:t>
+          </m:r>
+          <m:sSub>
+            <m:e>
+              <m:r>
+                <w:rPr>
+                  <w:rFonts w:ascii="Cambria Math" w:hAnsi="Cambria Math"/>
+                </w:rPr>
+                <m:t xml:space="preserve">v</m:t>
+              </m:r>
+            </m:e>
+            <m:sub>
+              <m:r>
+                <w:rPr>
+                  <w:rFonts w:ascii="Cambria Math" w:hAnsi="Cambria Math"/>
+                </w:rPr>
+                <m:t xml:space="preserve">m</m:t>
+              </m:r>
+            </m:sub>
+          </m:sSub>
+          <m:r>
+            <w:rPr>
+              <w:rFonts w:ascii="Cambria Math" w:hAnsi="Cambria Math"/>
+            </w:rPr>
+            <m:t xml:space="preserve">–</m:t>
+          </m:r>
+          <m:sSub>
+            <m:e>
+              <m:r>
+                <w:rPr>
+                  <w:rFonts w:ascii="Cambria Math" w:hAnsi="Cambria Math"/>
+                </w:rPr>
+                <m:t xml:space="preserve">v</m:t>
+              </m:r>
+            </m:e>
+            <m:sub>
+              <m:r>
+                <w:rPr>
+                  <w:rFonts w:ascii="Cambria Math" w:hAnsi="Cambria Math"/>
+                </w:rPr>
+                <m:t xml:space="preserve">t</m:t>
+              </m:r>
+            </m:sub>
+          </m:sSub>
+        </m:oMath>
+      </m:oMathPara>
+    </w:p>
+    <w:p>
+      <w:pPr>
+        <w:pStyle w:val="Normal"/>
+        <w:bidi w:val="0"/>
+        <w:jc w:val="left"/>
+        <w:rPr>
+          <w:rFonts w:ascii="Liberation Sans" w:hAnsi="Liberation Sans"/>
+        </w:rPr>
+      </w:pPr>
+      <w:r>
+        <w:rPr>
+          <w:rFonts w:ascii="Liberation Sans" w:hAnsi="Liberation Sans"/>
+          <w:b w:val="false"/>
+          <w:bCs w:val="false"/>
+          <w:u w:val="none"/>
+        </w:rPr>
+      </w:r>
+      <m:oMathPara xmlns:m="http://schemas.openxmlformats.org/officeDocument/2006/math">
+        <m:oMathParaPr>
+          <m:jc m:val="left"/>
+        </m:oMathParaPr>
+        <m:oMath>
+          <m:r>
+            <w:rPr>
+              <w:rFonts w:ascii="Cambria Math" w:hAnsi="Cambria Math"/>
+            </w:rPr>
+            <m:t xml:space="preserve">−</m:t>
+          </m:r>
+          <m:r>
+            <w:rPr>
+              <w:rFonts w:ascii="Cambria Math" w:hAnsi="Cambria Math"/>
+            </w:rPr>
+            <m:t xml:space="preserve">5</m:t>
+          </m:r>
+          <m:r>
+            <w:rPr>
+              <w:rFonts w:ascii="Cambria Math" w:hAnsi="Cambria Math"/>
+            </w:rPr>
+            <m:t xml:space="preserve">=</m:t>
+          </m:r>
+          <m:sSub>
+            <m:e>
+              <m:r>
+                <w:rPr>
+                  <w:rFonts w:ascii="Cambria Math" w:hAnsi="Cambria Math"/>
+                </w:rPr>
+                <m:t xml:space="preserve">v</m:t>
+              </m:r>
+            </m:e>
+            <m:sub>
+              <m:r>
+                <w:rPr>
+                  <w:rFonts w:ascii="Cambria Math" w:hAnsi="Cambria Math"/>
+                </w:rPr>
+                <m:t xml:space="preserve">m</m:t>
+              </m:r>
+            </m:sub>
+          </m:sSub>
+          <m:r>
+            <w:rPr>
+              <w:rFonts w:ascii="Cambria Math" w:hAnsi="Cambria Math"/>
+            </w:rPr>
+            <m:t xml:space="preserve">−</m:t>
+          </m:r>
+          <m:r>
+            <w:rPr>
+              <w:rFonts w:ascii="Cambria Math" w:hAnsi="Cambria Math"/>
+            </w:rPr>
+            <m:t xml:space="preserve">15</m:t>
+          </m:r>
+        </m:oMath>
+      </m:oMathPara>
+    </w:p>
+    <w:p>
+      <w:pPr>
+        <w:pStyle w:val="Normal"/>
+        <w:bidi w:val="0"/>
+        <w:jc w:val="left"/>
+        <w:rPr>
+          <w:rFonts w:ascii="Liberation Sans" w:hAnsi="Liberation Sans"/>
+        </w:rPr>
+      </w:pPr>
+      <w:r>
+        <w:rPr>
+          <w:rFonts w:ascii="Liberation Sans" w:hAnsi="Liberation Sans"/>
+          <w:b w:val="false"/>
+          <w:bCs w:val="false"/>
+          <w:u w:val="none"/>
+        </w:rPr>
+      </w:r>
+      <m:oMathPara xmlns:m="http://schemas.openxmlformats.org/officeDocument/2006/math">
+        <m:oMathParaPr>
+          <m:jc m:val="left"/>
+        </m:oMathParaPr>
+        <m:oMath>
+          <m:sSub>
+            <m:e>
+              <m:r>
+                <w:rPr>
+                  <w:rFonts w:ascii="Cambria Math" w:hAnsi="Cambria Math"/>
+                </w:rPr>
+                <m:t xml:space="preserve">v</m:t>
+              </m:r>
+            </m:e>
+            <m:sub>
+              <m:r>
+                <w:rPr>
+                  <w:rFonts w:ascii="Cambria Math" w:hAnsi="Cambria Math"/>
+                </w:rPr>
+                <m:t xml:space="preserve">m</m:t>
+              </m:r>
+            </m:sub>
+          </m:sSub>
+          <m:r>
+            <w:rPr>
+              <w:rFonts w:ascii="Cambria Math" w:hAnsi="Cambria Math"/>
+            </w:rPr>
+            <m:t xml:space="preserve">=</m:t>
+          </m:r>
+          <m:r>
+            <w:rPr>
+              <w:rFonts w:ascii="Cambria Math" w:hAnsi="Cambria Math"/>
+            </w:rPr>
+            <m:t xml:space="preserve">10</m:t>
+          </m:r>
+        </m:oMath>
+      </m:oMathPara>
+    </w:p>
+    <w:p>
+      <w:pPr>
+        <w:pStyle w:val="Normal"/>
+        <w:bidi w:val="0"/>
+        <w:jc w:val="left"/>
+        <w:rPr>
+          <w:rFonts w:ascii="Liberation Sans" w:hAnsi="Liberation Sans"/>
+        </w:rPr>
+      </w:pPr>
+      <w:r>
+        <w:rPr/>
+      </w:r>
+    </w:p>
+    <w:p>
+      <w:pPr>
+        <w:pStyle w:val="Normal"/>
+        <w:bidi w:val="0"/>
+        <w:jc w:val="left"/>
+        <w:rPr>
+          <w:rFonts w:ascii="Liberation Sans" w:hAnsi="Liberation Sans"/>
+        </w:rPr>
+      </w:pPr>
+      <w:r>
+        <w:rPr>
+          <w:rFonts w:ascii="Liberation Sans" w:hAnsi="Liberation Sans"/>
+          <w:b w:val="false"/>
+          <w:bCs w:val="false"/>
+          <w:u w:val="none"/>
+        </w:rPr>
+      </w:r>
+      <m:oMathPara xmlns:m="http://schemas.openxmlformats.org/officeDocument/2006/math">
+        <m:oMathParaPr>
+          <m:jc m:val="left"/>
+        </m:oMathParaPr>
+        <m:oMath>
+          <m:sSub>
+            <m:e>
+              <m:r>
+                <w:rPr>
+                  <w:rFonts w:ascii="Cambria Math" w:hAnsi="Cambria Math"/>
+                </w:rPr>
+                <m:t xml:space="preserve">v</m:t>
+              </m:r>
+            </m:e>
+            <m:sub>
+              <m:f>
+                <m:fPr>
+                  <m:type m:val="lin"/>
+                </m:fPr>
+                <m:num>
+                  <m:r>
+                    <w:rPr>
+                      <w:rFonts w:ascii="Cambria Math" w:hAnsi="Cambria Math"/>
+                    </w:rPr>
+                    <m:t xml:space="preserve">t</m:t>
+                  </m:r>
+                </m:num>
+                <m:den>
+                  <m:r>
+                    <w:rPr>
+                      <w:rFonts w:ascii="Cambria Math" w:hAnsi="Cambria Math"/>
+                    </w:rPr>
+                    <m:t xml:space="preserve">m</m:t>
+                  </m:r>
+                </m:den>
+              </m:f>
+            </m:sub>
+          </m:sSub>
+          <m:r>
+            <w:rPr>
+              <w:rFonts w:ascii="Cambria Math" w:hAnsi="Cambria Math"/>
+            </w:rPr>
+            <m:t xml:space="preserve">=</m:t>
+          </m:r>
+          <m:sSub>
+            <m:e>
+              <m:r>
+                <w:rPr>
+                  <w:rFonts w:ascii="Cambria Math" w:hAnsi="Cambria Math"/>
+                </w:rPr>
+                <m:t xml:space="preserve">v</m:t>
+              </m:r>
+            </m:e>
+            <m:sub>
+              <m:r>
+                <w:rPr>
+                  <w:rFonts w:ascii="Cambria Math" w:hAnsi="Cambria Math"/>
+                </w:rPr>
+                <m:t xml:space="preserve">t</m:t>
+              </m:r>
+            </m:sub>
+          </m:sSub>
+          <m:r>
+            <w:rPr>
+              <w:rFonts w:ascii="Cambria Math" w:hAnsi="Cambria Math"/>
+            </w:rPr>
+            <m:t xml:space="preserve">–</m:t>
+          </m:r>
+          <m:sSub>
+            <m:e>
+              <m:r>
+                <w:rPr>
+                  <w:rFonts w:ascii="Cambria Math" w:hAnsi="Cambria Math"/>
+                </w:rPr>
+                <m:t xml:space="preserve">v</m:t>
+              </m:r>
+            </m:e>
+            <m:sub>
+              <m:r>
+                <w:rPr>
+                  <w:rFonts w:ascii="Cambria Math" w:hAnsi="Cambria Math"/>
+                </w:rPr>
+                <m:t xml:space="preserve">m</m:t>
+              </m:r>
+            </m:sub>
+          </m:sSub>
+        </m:oMath>
+      </m:oMathPara>
+    </w:p>
+    <w:p>
+      <w:pPr>
+        <w:pStyle w:val="Normal"/>
+        <w:bidi w:val="0"/>
+        <w:jc w:val="left"/>
+        <w:rPr>
+          <w:rFonts w:ascii="Liberation Sans" w:hAnsi="Liberation Sans"/>
+        </w:rPr>
+      </w:pPr>
+      <w:r>
+        <w:rPr>
+          <w:rFonts w:ascii="Liberation Sans" w:hAnsi="Liberation Sans"/>
+          <w:b w:val="false"/>
+          <w:bCs w:val="false"/>
+          <w:u w:val="none"/>
+        </w:rPr>
+      </w:r>
+      <m:oMathPara xmlns:m="http://schemas.openxmlformats.org/officeDocument/2006/math">
+        <m:oMathParaPr>
+          <m:jc m:val="left"/>
+        </m:oMathParaPr>
+        <m:oMath>
+          <m:sSub>
+            <m:e>
+              <m:r>
+                <w:rPr>
+                  <w:rFonts w:ascii="Cambria Math" w:hAnsi="Cambria Math"/>
+                </w:rPr>
+                <m:t xml:space="preserve">v</m:t>
+              </m:r>
+            </m:e>
+            <m:sub>
+              <m:f>
+                <m:fPr>
+                  <m:type m:val="lin"/>
+                </m:fPr>
+                <m:num>
+                  <m:r>
+                    <w:rPr>
+                      <w:rFonts w:ascii="Cambria Math" w:hAnsi="Cambria Math"/>
+                    </w:rPr>
+                    <m:t xml:space="preserve">t</m:t>
+                  </m:r>
+                </m:num>
+                <m:den>
+                  <m:r>
+                    <w:rPr>
+                      <w:rFonts w:ascii="Cambria Math" w:hAnsi="Cambria Math"/>
+                    </w:rPr>
+                    <m:t xml:space="preserve">m</m:t>
+                  </m:r>
+                </m:den>
+              </m:f>
+            </m:sub>
+          </m:sSub>
+          <m:r>
+            <w:rPr>
+              <w:rFonts w:ascii="Cambria Math" w:hAnsi="Cambria Math"/>
+            </w:rPr>
+            <m:t xml:space="preserve">=</m:t>
+          </m:r>
+          <m:r>
+            <w:rPr>
+              <w:rFonts w:ascii="Cambria Math" w:hAnsi="Cambria Math"/>
+            </w:rPr>
+            <m:t xml:space="preserve">15</m:t>
+          </m:r>
+          <m:r>
+            <w:rPr>
+              <w:rFonts w:ascii="Cambria Math" w:hAnsi="Cambria Math"/>
+            </w:rPr>
+            <m:t xml:space="preserve">−</m:t>
+          </m:r>
+          <m:r>
+            <w:rPr>
+              <w:rFonts w:ascii="Cambria Math" w:hAnsi="Cambria Math"/>
+            </w:rPr>
+            <m:t xml:space="preserve">10</m:t>
+          </m:r>
+        </m:oMath>
+      </m:oMathPara>
+    </w:p>
+    <w:p>
+      <w:pPr>
+        <w:pStyle w:val="Normal"/>
+        <w:bidi w:val="0"/>
+        <w:jc w:val="left"/>
+        <w:rPr>
+          <w:rFonts w:ascii="Liberation Sans" w:hAnsi="Liberation Sans"/>
+        </w:rPr>
+      </w:pPr>
+      <w:r>
+        <w:rPr>
+          <w:rFonts w:ascii="Liberation Sans" w:hAnsi="Liberation Sans"/>
+          <w:b w:val="false"/>
+          <w:bCs w:val="false"/>
+          <w:u w:val="none"/>
+        </w:rPr>
+        <w:t>2. The greatest possible acceleration or deceleration a train may have is a and its maximum speed is v. Find the maximum time in which the train can get from one station to the next if the total distance is S.</w:t>
+      </w:r>
+    </w:p>
+    <w:p>
+      <w:pPr>
+        <w:pStyle w:val="Normal"/>
+        <w:bidi w:val="0"/>
+        <w:jc w:val="left"/>
+        <w:rPr>
+          <w:rFonts w:ascii="Liberation Sans" w:hAnsi="Liberation Sans"/>
+        </w:rPr>
+      </w:pPr>
+      <w:r>
+        <w:rPr/>
+      </w:r>
+    </w:p>
+    <w:p>
+      <w:pPr>
+        <w:pStyle w:val="Normal"/>
+        <w:bidi w:val="0"/>
+        <w:jc w:val="left"/>
+        <w:rPr>
+          <w:rFonts w:ascii="Liberation Sans" w:hAnsi="Liberation Sans"/>
+        </w:rPr>
+      </w:pPr>
+      <w:r>
+        <w:rPr>
+          <w:rFonts w:ascii="Liberation Sans" w:hAnsi="Liberation Sans"/>
+          <w:b w:val="false"/>
+          <w:bCs w:val="false"/>
+          <w:u w:val="none"/>
+        </w:rPr>
+        <w:t>Maximum acceleration and deceleration is same. So time for reaching the maximum speed is same as time for reaching the zero speed from maximum speed.</w:t>
+      </w:r>
+    </w:p>
+    <w:p>
+      <w:pPr>
+        <w:pStyle w:val="Normal"/>
+        <w:bidi w:val="0"/>
+        <w:jc w:val="left"/>
+        <w:rPr>
+          <w:rFonts w:ascii="Liberation Sans" w:hAnsi="Liberation Sans"/>
+        </w:rPr>
+      </w:pPr>
+      <w:r>
+        <w:rPr>
+          <w:rFonts w:ascii="Liberation Sans" w:hAnsi="Liberation Sans"/>
+          <w:b w:val="false"/>
+          <w:bCs w:val="false"/>
+          <w:u w:val="none"/>
+        </w:rPr>
+      </w:r>
+      <m:oMathPara xmlns:m="http://schemas.openxmlformats.org/officeDocument/2006/math">
+        <m:oMathParaPr>
+          <m:jc m:val="left"/>
+        </m:oMathParaPr>
+        <m:oMath>
+          <m:sSub>
+            <m:e>
+              <m:r>
+                <w:rPr>
+                  <w:rFonts w:ascii="Cambria Math" w:hAnsi="Cambria Math"/>
+                </w:rPr>
+                <m:t xml:space="preserve">t</m:t>
+              </m:r>
+            </m:e>
+            <m:sub>
+              <m:r>
+                <w:rPr>
+                  <w:rFonts w:ascii="Cambria Math" w:hAnsi="Cambria Math"/>
+                </w:rPr>
+                <m:t xml:space="preserve">1</m:t>
+              </m:r>
+            </m:sub>
+          </m:sSub>
+          <m:r>
+            <w:rPr>
+              <w:rFonts w:ascii="Cambria Math" w:hAnsi="Cambria Math"/>
+            </w:rPr>
+            <m:t xml:space="preserve">=</m:t>
+          </m:r>
+          <m:f>
+            <m:num>
+              <m:r>
+                <w:rPr>
+                  <w:rFonts w:ascii="Cambria Math" w:hAnsi="Cambria Math"/>
+                </w:rPr>
+                <m:t xml:space="preserve">v</m:t>
+              </m:r>
+            </m:num>
+            <m:den>
+              <m:r>
+                <w:rPr>
+                  <w:rFonts w:ascii="Cambria Math" w:hAnsi="Cambria Math"/>
+                </w:rPr>
+                <m:t xml:space="preserve">a</m:t>
+              </m:r>
+            </m:den>
+          </m:f>
+          <m:r>
+            <w:rPr>
+              <w:rFonts w:ascii="Cambria Math" w:hAnsi="Cambria Math"/>
+            </w:rPr>
+            <m:t xml:space="preserve">=</m:t>
+          </m:r>
+          <m:sSub>
+            <m:e>
+              <m:r>
+                <w:rPr>
+                  <w:rFonts w:ascii="Cambria Math" w:hAnsi="Cambria Math"/>
+                </w:rPr>
+                <m:t xml:space="preserve">t</m:t>
+              </m:r>
+            </m:e>
+            <m:sub>
+              <m:r>
+                <w:rPr>
+                  <w:rFonts w:ascii="Cambria Math" w:hAnsi="Cambria Math"/>
+                </w:rPr>
+                <m:t xml:space="preserve">3</m:t>
+              </m:r>
+            </m:sub>
+          </m:sSub>
+        </m:oMath>
+      </m:oMathPara>
+    </w:p>
+    <w:p>
+      <w:pPr>
+        <w:pStyle w:val="Normal"/>
+        <w:bidi w:val="0"/>
+        <w:jc w:val="left"/>
+        <w:rPr>
+          <w:rFonts w:ascii="Liberation Sans" w:hAnsi="Liberation Sans"/>
+        </w:rPr>
+      </w:pPr>
+      <w:r>
+        <w:rPr>
+          <w:rFonts w:ascii="Liberation Sans" w:hAnsi="Liberation Sans"/>
+          <w:b w:val="false"/>
+          <w:bCs w:val="false"/>
+          <w:u w:val="none"/>
+        </w:rPr>
+      </w:r>
+      <m:oMathPara xmlns:m="http://schemas.openxmlformats.org/officeDocument/2006/math">
+        <m:oMathParaPr>
+          <m:jc m:val="left"/>
+        </m:oMathParaPr>
+        <m:oMath>
+          <m:r>
+            <w:rPr>
+              <w:rFonts w:ascii="Cambria Math" w:hAnsi="Cambria Math"/>
+            </w:rPr>
+            <m:t xml:space="preserve">s</m:t>
+          </m:r>
+          <m:r>
+            <w:rPr>
+              <w:rFonts w:ascii="Cambria Math" w:hAnsi="Cambria Math"/>
+            </w:rPr>
+            <m:t xml:space="preserve">=</m:t>
+          </m:r>
+          <m:r>
+            <w:rPr>
+              <w:rFonts w:ascii="Cambria Math" w:hAnsi="Cambria Math"/>
+            </w:rPr>
+            <m:t xml:space="preserve">ut</m:t>
+          </m:r>
+          <m:r>
+            <w:rPr>
+              <w:rFonts w:ascii="Cambria Math" w:hAnsi="Cambria Math"/>
+            </w:rPr>
+            <m:t xml:space="preserve">+</m:t>
+          </m:r>
+          <m:f>
+            <m:num>
+              <m:r>
+                <w:rPr>
+                  <w:rFonts w:ascii="Cambria Math" w:hAnsi="Cambria Math"/>
+                </w:rPr>
+                <m:t xml:space="preserve">1</m:t>
+              </m:r>
+            </m:num>
+            <m:den>
+              <m:r>
+                <w:rPr>
+                  <w:rFonts w:ascii="Cambria Math" w:hAnsi="Cambria Math"/>
+                </w:rPr>
+                <m:t xml:space="preserve">2</m:t>
+              </m:r>
+            </m:den>
+          </m:f>
+          <m:r>
+            <w:rPr>
+              <w:rFonts w:ascii="Cambria Math" w:hAnsi="Cambria Math"/>
+            </w:rPr>
+            <m:t xml:space="preserve">a</m:t>
+          </m:r>
+          <m:sSup>
+            <m:e>
+              <m:r>
+                <w:rPr>
+                  <w:rFonts w:ascii="Cambria Math" w:hAnsi="Cambria Math"/>
+                </w:rPr>
+                <m:t xml:space="preserve">t</m:t>
+              </m:r>
+            </m:e>
+            <m:sup>
+              <m:r>
+                <w:rPr>
+                  <w:rFonts w:ascii="Cambria Math" w:hAnsi="Cambria Math"/>
+                </w:rPr>
+                <m:t xml:space="preserve">2</m:t>
+              </m:r>
+            </m:sup>
+          </m:sSup>
+        </m:oMath>
+      </m:oMathPara>
+    </w:p>
+    <w:p>
+      <w:pPr>
+        <w:pStyle w:val="Normal"/>
+        <w:bidi w:val="0"/>
+        <w:jc w:val="left"/>
+        <w:rPr>
+          <w:rFonts w:ascii="Liberation Sans" w:hAnsi="Liberation Sans"/>
+        </w:rPr>
+      </w:pPr>
+      <w:r>
+        <w:rPr>
+          <w:rFonts w:ascii="Liberation Sans" w:hAnsi="Liberation Sans"/>
+          <w:b w:val="false"/>
+          <w:bCs w:val="false"/>
+          <w:u w:val="none"/>
+        </w:rPr>
+      </w:r>
+      <m:oMathPara xmlns:m="http://schemas.openxmlformats.org/officeDocument/2006/math">
+        <m:oMathParaPr>
+          <m:jc m:val="left"/>
+        </m:oMathParaPr>
+        <m:oMath>
+          <m:sSub>
+            <m:e>
+              <m:r>
+                <w:rPr>
+                  <w:rFonts w:ascii="Cambria Math" w:hAnsi="Cambria Math"/>
+                </w:rPr>
+                <m:t xml:space="preserve">s</m:t>
+              </m:r>
+            </m:e>
+            <m:sub>
+              <m:r>
+                <w:rPr>
+                  <w:rFonts w:ascii="Cambria Math" w:hAnsi="Cambria Math"/>
+                </w:rPr>
+                <m:t xml:space="preserve">1</m:t>
+              </m:r>
+            </m:sub>
+          </m:sSub>
+          <m:r>
+            <w:rPr>
+              <w:rFonts w:ascii="Cambria Math" w:hAnsi="Cambria Math"/>
+            </w:rPr>
+            <m:t xml:space="preserve">=</m:t>
+          </m:r>
+          <m:sSub>
+            <m:e>
+              <m:r>
+                <w:rPr>
+                  <w:rFonts w:ascii="Cambria Math" w:hAnsi="Cambria Math"/>
+                </w:rPr>
+                <m:t xml:space="preserve">s</m:t>
+              </m:r>
+            </m:e>
+            <m:sub>
+              <m:r>
+                <w:rPr>
+                  <w:rFonts w:ascii="Cambria Math" w:hAnsi="Cambria Math"/>
+                </w:rPr>
+                <m:t xml:space="preserve">3</m:t>
+              </m:r>
+            </m:sub>
+          </m:sSub>
+          <m:r>
+            <w:rPr>
+              <w:rFonts w:ascii="Cambria Math" w:hAnsi="Cambria Math"/>
+            </w:rPr>
+            <m:t xml:space="preserve">=</m:t>
+          </m:r>
+          <m:f>
+            <m:num>
+              <m:r>
+                <w:rPr>
+                  <w:rFonts w:ascii="Cambria Math" w:hAnsi="Cambria Math"/>
+                </w:rPr>
+                <m:t xml:space="preserve">1</m:t>
+              </m:r>
+            </m:num>
+            <m:den>
+              <m:r>
+                <w:rPr>
+                  <w:rFonts w:ascii="Cambria Math" w:hAnsi="Cambria Math"/>
+                </w:rPr>
+                <m:t xml:space="preserve">2</m:t>
+              </m:r>
+            </m:den>
+          </m:f>
+          <m:r>
+            <w:rPr>
+              <w:rFonts w:ascii="Cambria Math" w:hAnsi="Cambria Math"/>
+            </w:rPr>
+            <m:t xml:space="preserve">a</m:t>
+          </m:r>
+          <m:f>
+            <m:num>
+              <m:sSup>
+                <m:e>
+                  <m:r>
+                    <w:rPr>
+                      <w:rFonts w:ascii="Cambria Math" w:hAnsi="Cambria Math"/>
+                    </w:rPr>
+                    <m:t xml:space="preserve">v</m:t>
+                  </m:r>
+                </m:e>
+                <m:sup>
+                  <m:r>
+                    <w:rPr>
+                      <w:rFonts w:ascii="Cambria Math" w:hAnsi="Cambria Math"/>
+                    </w:rPr>
+                    <m:t xml:space="preserve">2</m:t>
+                  </m:r>
+                </m:sup>
+              </m:sSup>
+            </m:num>
+            <m:den>
+              <m:sSup>
+                <m:e>
+                  <m:r>
+                    <w:rPr>
+                      <w:rFonts w:ascii="Cambria Math" w:hAnsi="Cambria Math"/>
+                    </w:rPr>
+                    <m:t xml:space="preserve">a</m:t>
+                  </m:r>
+                </m:e>
+                <m:sup>
+                  <m:r>
+                    <w:rPr>
+                      <w:rFonts w:ascii="Cambria Math" w:hAnsi="Cambria Math"/>
+                    </w:rPr>
+                    <m:t xml:space="preserve">2</m:t>
+                  </m:r>
+                </m:sup>
+              </m:sSup>
+            </m:den>
+          </m:f>
+        </m:oMath>
+      </m:oMathPara>
+    </w:p>
+    <w:p>
+      <w:pPr>
+        <w:pStyle w:val="Normal"/>
+        <w:bidi w:val="0"/>
+        <w:jc w:val="left"/>
+        <w:rPr>
+          <w:rFonts w:ascii="Liberation Sans" w:hAnsi="Liberation Sans"/>
+        </w:rPr>
+      </w:pPr>
+      <w:r>
+        <w:rPr>
+          <w:rFonts w:ascii="Liberation Sans" w:hAnsi="Liberation Sans"/>
+          <w:b w:val="false"/>
+          <w:bCs w:val="false"/>
+          <w:u w:val="none"/>
+        </w:rPr>
+        <w:t>For the part of constant velocity,</w:t>
+      </w:r>
+    </w:p>
+    <w:p>
+      <w:pPr>
+        <w:pStyle w:val="Normal"/>
+        <w:bidi w:val="0"/>
+        <w:jc w:val="left"/>
+        <w:rPr>
+          <w:rFonts w:ascii="Liberation Sans" w:hAnsi="Liberation Sans"/>
+        </w:rPr>
+      </w:pPr>
+      <w:r>
+        <w:rPr>
+          <w:rFonts w:ascii="Liberation Sans" w:hAnsi="Liberation Sans"/>
+          <w:b w:val="false"/>
+          <w:bCs w:val="false"/>
+          <w:u w:val="none"/>
+        </w:rPr>
+      </w:r>
+      <m:oMathPara xmlns:m="http://schemas.openxmlformats.org/officeDocument/2006/math">
+        <m:oMathParaPr>
+          <m:jc m:val="left"/>
+        </m:oMathParaPr>
+        <m:oMath>
+          <m:sSub>
+            <m:e>
+              <m:r>
+                <w:rPr>
+                  <w:rFonts w:ascii="Cambria Math" w:hAnsi="Cambria Math"/>
+                </w:rPr>
+                <m:t xml:space="preserve">s</m:t>
+              </m:r>
+            </m:e>
+            <m:sub>
+              <m:r>
+                <w:rPr>
+                  <w:rFonts w:ascii="Cambria Math" w:hAnsi="Cambria Math"/>
+                </w:rPr>
+                <m:t xml:space="preserve">2</m:t>
+              </m:r>
+            </m:sub>
+          </m:sSub>
+          <m:r>
+            <w:rPr>
+              <w:rFonts w:ascii="Cambria Math" w:hAnsi="Cambria Math"/>
+            </w:rPr>
+            <m:t xml:space="preserve">=</m:t>
+          </m:r>
+          <m:r>
+            <w:rPr>
+              <w:rFonts w:ascii="Cambria Math" w:hAnsi="Cambria Math"/>
+            </w:rPr>
+            <m:t xml:space="preserve">v</m:t>
+          </m:r>
+          <m:r>
+            <w:rPr>
+              <w:rFonts w:ascii="Cambria Math" w:hAnsi="Cambria Math"/>
+            </w:rPr>
+            <m:t xml:space="preserve">×</m:t>
+          </m:r>
+          <m:sSub>
+            <m:e>
+              <m:r>
+                <w:rPr>
+                  <w:rFonts w:ascii="Cambria Math" w:hAnsi="Cambria Math"/>
+                </w:rPr>
+                <m:t xml:space="preserve">t</m:t>
+              </m:r>
+            </m:e>
+            <m:sub>
+              <m:r>
+                <w:rPr>
+                  <w:rFonts w:ascii="Cambria Math" w:hAnsi="Cambria Math"/>
+                </w:rPr>
+                <m:t xml:space="preserve">2</m:t>
+              </m:r>
+            </m:sub>
+          </m:sSub>
+        </m:oMath>
+      </m:oMathPara>
+    </w:p>
+    <w:p>
+      <w:pPr>
+        <w:pStyle w:val="Normal"/>
+        <w:bidi w:val="0"/>
+        <w:jc w:val="left"/>
+        <w:rPr>
+          <w:rFonts w:ascii="Liberation Sans" w:hAnsi="Liberation Sans"/>
+        </w:rPr>
+      </w:pPr>
+      <w:r>
+        <w:rPr>
+          <w:rFonts w:ascii="Liberation Sans" w:hAnsi="Liberation Sans"/>
+          <w:b w:val="false"/>
+          <w:bCs w:val="false"/>
+          <w:u w:val="none"/>
+        </w:rPr>
+      </w:r>
+      <m:oMathPara xmlns:m="http://schemas.openxmlformats.org/officeDocument/2006/math">
+        <m:oMathParaPr>
+          <m:jc m:val="left"/>
+        </m:oMathParaPr>
+        <m:oMath>
+          <m:r>
+            <w:rPr>
+              <w:rFonts w:ascii="Cambria Math" w:hAnsi="Cambria Math"/>
+            </w:rPr>
+            <m:t xml:space="preserve">t</m:t>
+          </m:r>
+          <m:r>
+            <w:rPr>
+              <w:rFonts w:ascii="Cambria Math" w:hAnsi="Cambria Math"/>
+            </w:rPr>
+            <m:t xml:space="preserve">=</m:t>
+          </m:r>
+          <m:sSub>
+            <m:e>
+              <m:r>
+                <w:rPr>
+                  <w:rFonts w:ascii="Cambria Math" w:hAnsi="Cambria Math"/>
+                </w:rPr>
+                <m:t xml:space="preserve">t</m:t>
+              </m:r>
+            </m:e>
+            <m:sub>
+              <m:r>
+                <w:rPr>
+                  <w:rFonts w:ascii="Cambria Math" w:hAnsi="Cambria Math"/>
+                </w:rPr>
+                <m:t xml:space="preserve">1</m:t>
+              </m:r>
+            </m:sub>
+          </m:sSub>
+          <m:r>
+            <w:rPr>
+              <w:rFonts w:ascii="Cambria Math" w:hAnsi="Cambria Math"/>
+            </w:rPr>
+            <m:t xml:space="preserve">+</m:t>
+          </m:r>
+          <m:sSub>
+            <m:e>
+              <m:r>
+                <w:rPr>
+                  <w:rFonts w:ascii="Cambria Math" w:hAnsi="Cambria Math"/>
+                </w:rPr>
+                <m:t xml:space="preserve">t</m:t>
+              </m:r>
+            </m:e>
+            <m:sub>
+              <m:r>
+                <w:rPr>
+                  <w:rFonts w:ascii="Cambria Math" w:hAnsi="Cambria Math"/>
+                </w:rPr>
+                <m:t xml:space="preserve">2</m:t>
+              </m:r>
+            </m:sub>
+          </m:sSub>
+          <m:r>
+            <w:rPr>
+              <w:rFonts w:ascii="Cambria Math" w:hAnsi="Cambria Math"/>
+            </w:rPr>
+            <m:t xml:space="preserve">+</m:t>
+          </m:r>
+          <m:sSub>
+            <m:e>
+              <m:r>
+                <w:rPr>
+                  <w:rFonts w:ascii="Cambria Math" w:hAnsi="Cambria Math"/>
+                </w:rPr>
+                <m:t xml:space="preserve">t</m:t>
+              </m:r>
+            </m:e>
+            <m:sub>
+              <m:r>
+                <w:rPr>
+                  <w:rFonts w:ascii="Cambria Math" w:hAnsi="Cambria Math"/>
+                </w:rPr>
+                <m:t xml:space="preserve">3</m:t>
+              </m:r>
+            </m:sub>
+          </m:sSub>
+        </m:oMath>
+      </m:oMathPara>
+    </w:p>
+    <w:p>
+      <w:pPr>
+        <w:pStyle w:val="Normal"/>
+        <w:bidi w:val="0"/>
+        <w:jc w:val="left"/>
+        <w:rPr>
+          <w:rFonts w:ascii="Liberation Sans" w:hAnsi="Liberation Sans"/>
+        </w:rPr>
+      </w:pPr>
+      <w:r>
+        <w:rPr>
+          <w:rFonts w:ascii="Liberation Sans" w:hAnsi="Liberation Sans"/>
+          <w:b w:val="false"/>
+          <w:bCs w:val="false"/>
+          <w:u w:val="none"/>
+        </w:rPr>
+      </w:r>
+      <m:oMathPara xmlns:m="http://schemas.openxmlformats.org/officeDocument/2006/math">
+        <m:oMathParaPr>
+          <m:jc m:val="left"/>
+        </m:oMathParaPr>
+        <m:oMath>
+          <m:r>
+            <w:rPr>
+              <w:rFonts w:ascii="Cambria Math" w:hAnsi="Cambria Math"/>
+            </w:rPr>
+            <m:t xml:space="preserve">t</m:t>
+          </m:r>
+          <m:r>
+            <w:rPr>
+              <w:rFonts w:ascii="Cambria Math" w:hAnsi="Cambria Math"/>
+            </w:rPr>
+            <m:t xml:space="preserve">=</m:t>
+          </m:r>
+          <m:f>
+            <m:num>
+              <m:r>
+                <w:rPr>
+                  <w:rFonts w:ascii="Cambria Math" w:hAnsi="Cambria Math"/>
+                </w:rPr>
+                <m:t xml:space="preserve">v</m:t>
+              </m:r>
+            </m:num>
+            <m:den>
+              <m:r>
+                <w:rPr>
+                  <w:rFonts w:ascii="Cambria Math" w:hAnsi="Cambria Math"/>
+                </w:rPr>
+                <m:t xml:space="preserve">a</m:t>
+              </m:r>
+            </m:den>
+          </m:f>
+          <m:r>
+            <w:rPr>
+              <w:rFonts w:ascii="Cambria Math" w:hAnsi="Cambria Math"/>
+            </w:rPr>
+            <m:t xml:space="preserve">+</m:t>
+          </m:r>
+          <m:f>
+            <m:num>
+              <m:r>
+                <w:rPr>
+                  <w:rFonts w:ascii="Cambria Math" w:hAnsi="Cambria Math"/>
+                </w:rPr>
+                <m:t xml:space="preserve">s</m:t>
+              </m:r>
+            </m:num>
+            <m:den>
+              <m:r>
+                <w:rPr>
+                  <w:rFonts w:ascii="Cambria Math" w:hAnsi="Cambria Math"/>
+                </w:rPr>
+                <m:t xml:space="preserve">v</m:t>
+              </m:r>
+            </m:den>
+          </m:f>
+          <m:r>
+            <w:rPr>
+              <w:rFonts w:ascii="Cambria Math" w:hAnsi="Cambria Math"/>
+            </w:rPr>
+            <m:t xml:space="preserve">–</m:t>
+          </m:r>
+          <m:f>
+            <m:num>
+              <m:r>
+                <w:rPr>
+                  <w:rFonts w:ascii="Cambria Math" w:hAnsi="Cambria Math"/>
+                </w:rPr>
+                <m:t xml:space="preserve">v</m:t>
+              </m:r>
+            </m:num>
+            <m:den>
+              <m:r>
+                <w:rPr>
+                  <w:rFonts w:ascii="Cambria Math" w:hAnsi="Cambria Math"/>
+                </w:rPr>
+                <m:t xml:space="preserve">a</m:t>
+              </m:r>
+            </m:den>
+          </m:f>
+          <m:r>
+            <w:rPr>
+              <w:rFonts w:ascii="Cambria Math" w:hAnsi="Cambria Math"/>
+            </w:rPr>
+            <m:t xml:space="preserve">+</m:t>
+          </m:r>
+          <m:f>
+            <m:num>
+              <m:r>
+                <w:rPr>
+                  <w:rFonts w:ascii="Cambria Math" w:hAnsi="Cambria Math"/>
+                </w:rPr>
+                <m:t xml:space="preserve">v</m:t>
+              </m:r>
+            </m:num>
+            <m:den>
+              <m:r>
+                <w:rPr>
+                  <w:rFonts w:ascii="Cambria Math" w:hAnsi="Cambria Math"/>
+                </w:rPr>
+                <m:t xml:space="preserve">a</m:t>
+              </m:r>
+            </m:den>
+          </m:f>
+        </m:oMath>
+      </m:oMathPara>
+    </w:p>
+    <w:p>
+      <w:pPr>
+        <w:pStyle w:val="Normal"/>
+        <w:bidi w:val="0"/>
+        <w:jc w:val="left"/>
+        <w:rPr>
+          <w:rFonts w:ascii="Liberation Sans" w:hAnsi="Liberation Sans"/>
+        </w:rPr>
+      </w:pPr>
+      <w:r>
+        <w:rPr>
+          <w:rFonts w:ascii="Liberation Sans" w:hAnsi="Liberation Sans"/>
+          <w:b w:val="false"/>
+          <w:bCs w:val="false"/>
+          <w:u w:val="none"/>
+        </w:rPr>
+      </w:r>
+      <m:oMathPara xmlns:m="http://schemas.openxmlformats.org/officeDocument/2006/math">
+        <m:oMathParaPr>
+          <m:jc m:val="left"/>
+        </m:oMathParaPr>
+        <m:oMath>
+          <m:r>
+            <w:rPr>
+              <w:rFonts w:ascii="Cambria Math" w:hAnsi="Cambria Math"/>
+            </w:rPr>
+            <m:t xml:space="preserve">t</m:t>
+          </m:r>
+          <m:r>
+            <w:rPr>
+              <w:rFonts w:ascii="Cambria Math" w:hAnsi="Cambria Math"/>
+            </w:rPr>
+            <m:t xml:space="preserve">=</m:t>
+          </m:r>
+          <m:f>
+            <m:num>
+              <m:r>
+                <w:rPr>
+                  <w:rFonts w:ascii="Cambria Math" w:hAnsi="Cambria Math"/>
+                </w:rPr>
+                <m:t xml:space="preserve">s</m:t>
+              </m:r>
+            </m:num>
+            <m:den>
+              <m:r>
+                <w:rPr>
+                  <w:rFonts w:ascii="Cambria Math" w:hAnsi="Cambria Math"/>
+                </w:rPr>
+                <m:t xml:space="preserve">v</m:t>
+              </m:r>
+            </m:den>
+          </m:f>
+          <m:r>
+            <w:rPr>
+              <w:rFonts w:ascii="Cambria Math" w:hAnsi="Cambria Math"/>
+            </w:rPr>
+            <m:t xml:space="preserve">+</m:t>
+          </m:r>
+          <m:f>
+            <m:num>
+              <m:r>
+                <w:rPr>
+                  <w:rFonts w:ascii="Cambria Math" w:hAnsi="Cambria Math"/>
+                </w:rPr>
+                <m:t xml:space="preserve">v</m:t>
+              </m:r>
+            </m:num>
+            <m:den>
+              <m:r>
+                <w:rPr>
+                  <w:rFonts w:ascii="Cambria Math" w:hAnsi="Cambria Math"/>
+                </w:rPr>
+                <m:t xml:space="preserve">a</m:t>
+              </m:r>
+            </m:den>
+          </m:f>
+        </m:oMath>
+      </m:oMathPara>
+    </w:p>
+    <w:p>
+      <w:pPr>
+        <w:pStyle w:val="Normal"/>
+        <w:bidi w:val="0"/>
+        <w:jc w:val="left"/>
+        <w:rPr>
+          <w:rFonts w:ascii="Liberation Sans" w:hAnsi="Liberation Sans"/>
+        </w:rPr>
+      </w:pPr>
+      <w:r>
+        <w:rPr>
+          <w:rFonts w:ascii="Liberation Sans" w:hAnsi="Liberation Sans"/>
+          <w:b w:val="false"/>
+          <w:bCs w:val="false"/>
+          <w:u w:val="none"/>
+        </w:rPr>
+        <w:t xml:space="preserve">3. A man X drops a </w:t>
+      </w:r>
+      <w:r>
+        <w:rPr>
+          <w:rFonts w:ascii="Liberation Sans" w:hAnsi="Liberation Sans"/>
+          <w:b w:val="false"/>
+          <w:bCs w:val="false"/>
+          <w:u w:val="none"/>
+        </w:rPr>
+        <w:t>stone from the fifteen floor of the building. A man Y ascending in an elevator at a constant speed v=10m/s passed the fifteen floor just as the stone is released. Find the acceleration of the stone with respect to man X and Y</w:t>
+      </w:r>
+    </w:p>
+    <w:p>
+      <w:pPr>
+        <w:pStyle w:val="Normal"/>
+        <w:bidi w:val="0"/>
+        <w:jc w:val="left"/>
+        <w:rPr>
+          <w:rFonts w:ascii="Liberation Sans" w:hAnsi="Liberation Sans"/>
+        </w:rPr>
+      </w:pPr>
+      <w:r>
+        <w:rPr/>
       </w:r>
     </w:p>
     <w:sectPr>
@@ -8507,7 +9763,7 @@
     <w:pPr>
       <w:widowControl/>
       <w:suppressAutoHyphens w:val="true"/>
-      <w:overflowPunct w:val="false"/>
+      <w:overflowPunct w:val="true"/>
       <w:bidi w:val="0"/>
       <w:spacing w:before="0" w:after="0"/>
       <w:jc w:val="left"/>

</xml_diff>

<commit_message>
Add notes for geg126
</commit_message>
<xml_diff>
--- a/year1/second-semester/geg124/1. kinematics.docx
+++ b/year1/second-semester/geg124/1. kinematics.docx
@@ -2473,6 +2473,19 @@
         <w:jc w:val="left"/>
         <w:rPr>
           <w:rFonts w:ascii="Liberation Sans" w:hAnsi="Liberation Sans"/>
+        </w:rPr>
+      </w:pPr>
+      <w:r>
+        <w:rPr/>
+      </w:r>
+    </w:p>
+    <w:p>
+      <w:pPr>
+        <w:pStyle w:val="Normal"/>
+        <w:bidi w:val="0"/>
+        <w:jc w:val="left"/>
+        <w:rPr>
+          <w:rFonts w:ascii="Liberation Sans" w:hAnsi="Liberation Sans"/>
           <w:b w:val="false"/>
           <w:b w:val="false"/>
           <w:bCs w:val="false"/>
@@ -2898,11 +2911,7 @@
         </w:rPr>
       </w:pPr>
       <w:r>
-        <w:rPr>
-          <w:rFonts w:ascii="Liberation Sans" w:hAnsi="Liberation Sans"/>
-          <w:b w:val="false"/>
-          <w:bCs w:val="false"/>
-        </w:rPr>
+        <w:rPr/>
       </w:r>
       <m:oMathPara xmlns:m="http://schemas.openxmlformats.org/officeDocument/2006/math">
         <m:oMathParaPr>
@@ -3000,11 +3009,7 @@
         </w:rPr>
       </w:pPr>
       <w:r>
-        <w:rPr>
-          <w:rFonts w:ascii="Liberation Sans" w:hAnsi="Liberation Sans"/>
-          <w:b w:val="false"/>
-          <w:bCs w:val="false"/>
-        </w:rPr>
+        <w:rPr/>
       </w:r>
       <m:oMathPara xmlns:m="http://schemas.openxmlformats.org/officeDocument/2006/math">
         <m:oMathParaPr>
@@ -9856,6 +9861,584 @@
         <w:rPr/>
       </w:r>
     </w:p>
+    <w:p>
+      <w:pPr>
+        <w:pStyle w:val="Normal"/>
+        <w:bidi w:val="0"/>
+        <w:jc w:val="left"/>
+        <w:rPr>
+          <w:rFonts w:ascii="Liberation Sans" w:hAnsi="Liberation Sans"/>
+        </w:rPr>
+      </w:pPr>
+      <w:r>
+        <w:rPr/>
+        <w:t>Take note of this</w:t>
+      </w:r>
+    </w:p>
+    <w:p>
+      <w:pPr>
+        <w:pStyle w:val="Normal"/>
+        <w:bidi w:val="0"/>
+        <w:jc w:val="left"/>
+        <w:rPr>
+          <w:rFonts w:ascii="Liberation Sans" w:hAnsi="Liberation Sans"/>
+        </w:rPr>
+      </w:pPr>
+      <w:r>
+        <w:rPr/>
+        <w:t>1.</w:t>
+      </w:r>
+      <w:r>
+        <w:rPr/>
+      </w:r>
+      <m:oMath xmlns:m="http://schemas.openxmlformats.org/officeDocument/2006/math">
+        <m:r>
+          <w:rPr>
+            <w:rFonts w:ascii="Cambria Math" w:hAnsi="Cambria Math"/>
+          </w:rPr>
+          <m:t xml:space="preserve">a</m:t>
+        </m:r>
+        <m:r>
+          <w:rPr>
+            <w:rFonts w:ascii="Cambria Math" w:hAnsi="Cambria Math"/>
+          </w:rPr>
+          <m:t xml:space="preserve">=</m:t>
+        </m:r>
+        <m:f>
+          <m:num>
+            <m:r>
+              <w:rPr>
+                <w:rFonts w:ascii="Cambria Math" w:hAnsi="Cambria Math"/>
+              </w:rPr>
+              <m:t xml:space="preserve">dv</m:t>
+            </m:r>
+          </m:num>
+          <m:den>
+            <m:r>
+              <w:rPr>
+                <w:rFonts w:ascii="Cambria Math" w:hAnsi="Cambria Math"/>
+              </w:rPr>
+              <m:t xml:space="preserve">dt</m:t>
+            </m:r>
+          </m:den>
+        </m:f>
+      </m:oMath>
+      <w:r>
+        <w:rPr/>
+        <w:t xml:space="preserve">, </w:t>
+      </w:r>
+      <w:r>
+        <w:rPr/>
+      </w:r>
+      <m:oMath xmlns:m="http://schemas.openxmlformats.org/officeDocument/2006/math">
+        <m:r>
+          <w:rPr>
+            <w:rFonts w:ascii="Cambria Math" w:hAnsi="Cambria Math"/>
+          </w:rPr>
+          <m:t xml:space="preserve">v</m:t>
+        </m:r>
+        <m:r>
+          <w:rPr>
+            <w:rFonts w:ascii="Cambria Math" w:hAnsi="Cambria Math"/>
+          </w:rPr>
+          <m:t xml:space="preserve">=</m:t>
+        </m:r>
+        <m:f>
+          <m:num>
+            <m:r>
+              <w:rPr>
+                <w:rFonts w:ascii="Cambria Math" w:hAnsi="Cambria Math"/>
+              </w:rPr>
+              <m:t xml:space="preserve">dx</m:t>
+            </m:r>
+          </m:num>
+          <m:den>
+            <m:r>
+              <w:rPr>
+                <w:rFonts w:ascii="Cambria Math" w:hAnsi="Cambria Math"/>
+              </w:rPr>
+              <m:t xml:space="preserve">dt</m:t>
+            </m:r>
+          </m:den>
+        </m:f>
+      </m:oMath>
+    </w:p>
+    <w:p>
+      <w:pPr>
+        <w:pStyle w:val="Normal"/>
+        <w:bidi w:val="0"/>
+        <w:jc w:val="left"/>
+        <w:rPr>
+          <w:rFonts w:ascii="Liberation Sans" w:hAnsi="Liberation Sans"/>
+        </w:rPr>
+      </w:pPr>
+      <w:r>
+        <w:rPr/>
+      </w:r>
+      <m:oMath xmlns:m="http://schemas.openxmlformats.org/officeDocument/2006/math">
+        <m:r>
+          <w:rPr>
+            <w:rFonts w:ascii="Cambria Math" w:hAnsi="Cambria Math"/>
+          </w:rPr>
+          <m:t xml:space="preserve">dt</m:t>
+        </m:r>
+        <m:r>
+          <w:rPr>
+            <w:rFonts w:ascii="Cambria Math" w:hAnsi="Cambria Math"/>
+          </w:rPr>
+          <m:t xml:space="preserve">=</m:t>
+        </m:r>
+        <m:f>
+          <m:num>
+            <m:r>
+              <w:rPr>
+                <w:rFonts w:ascii="Cambria Math" w:hAnsi="Cambria Math"/>
+              </w:rPr>
+              <m:t xml:space="preserve">dv</m:t>
+            </m:r>
+          </m:num>
+          <m:den>
+            <m:r>
+              <w:rPr>
+                <w:rFonts w:ascii="Cambria Math" w:hAnsi="Cambria Math"/>
+              </w:rPr>
+              <m:t xml:space="preserve">a</m:t>
+            </m:r>
+          </m:den>
+        </m:f>
+      </m:oMath>
+      <w:r>
+        <w:rPr/>
+        <w:t xml:space="preserve">, </w:t>
+      </w:r>
+      <w:r>
+        <w:rPr/>
+      </w:r>
+      <m:oMath xmlns:m="http://schemas.openxmlformats.org/officeDocument/2006/math">
+        <m:r>
+          <w:rPr>
+            <w:rFonts w:ascii="Cambria Math" w:hAnsi="Cambria Math"/>
+          </w:rPr>
+          <m:t xml:space="preserve">dt</m:t>
+        </m:r>
+        <m:r>
+          <w:rPr>
+            <w:rFonts w:ascii="Cambria Math" w:hAnsi="Cambria Math"/>
+          </w:rPr>
+          <m:t xml:space="preserve">=</m:t>
+        </m:r>
+        <m:f>
+          <m:num>
+            <m:r>
+              <w:rPr>
+                <w:rFonts w:ascii="Cambria Math" w:hAnsi="Cambria Math"/>
+              </w:rPr>
+              <m:t xml:space="preserve">dx</m:t>
+            </m:r>
+          </m:num>
+          <m:den>
+            <m:r>
+              <w:rPr>
+                <w:rFonts w:ascii="Cambria Math" w:hAnsi="Cambria Math"/>
+              </w:rPr>
+              <m:t xml:space="preserve">v</m:t>
+            </m:r>
+          </m:den>
+        </m:f>
+      </m:oMath>
+    </w:p>
+    <w:p>
+      <w:pPr>
+        <w:pStyle w:val="Normal"/>
+        <w:bidi w:val="0"/>
+        <w:jc w:val="left"/>
+        <w:rPr>
+          <w:rFonts w:ascii="Liberation Sans" w:hAnsi="Liberation Sans"/>
+        </w:rPr>
+      </w:pPr>
+      <w:r>
+        <w:rPr/>
+      </w:r>
+      <m:oMathPara xmlns:m="http://schemas.openxmlformats.org/officeDocument/2006/math">
+        <m:oMathParaPr>
+          <m:jc m:val="left"/>
+        </m:oMathParaPr>
+        <m:oMath>
+          <m:r>
+            <w:rPr>
+              <w:rFonts w:ascii="Cambria Math" w:hAnsi="Cambria Math"/>
+            </w:rPr>
+            <m:t xml:space="preserve">a</m:t>
+          </m:r>
+          <m:r>
+            <w:rPr>
+              <w:rFonts w:ascii="Cambria Math" w:hAnsi="Cambria Math"/>
+            </w:rPr>
+            <m:t xml:space="preserve">dx</m:t>
+          </m:r>
+          <m:r>
+            <w:rPr>
+              <w:rFonts w:ascii="Cambria Math" w:hAnsi="Cambria Math"/>
+            </w:rPr>
+            <m:t xml:space="preserve">=</m:t>
+          </m:r>
+          <m:r>
+            <w:rPr>
+              <w:rFonts w:ascii="Cambria Math" w:hAnsi="Cambria Math"/>
+            </w:rPr>
+            <m:t xml:space="preserve">v</m:t>
+          </m:r>
+          <m:r>
+            <w:rPr>
+              <w:rFonts w:ascii="Cambria Math" w:hAnsi="Cambria Math"/>
+            </w:rPr>
+            <m:t xml:space="preserve">dv</m:t>
+          </m:r>
+        </m:oMath>
+      </m:oMathPara>
+    </w:p>
+    <w:p>
+      <w:pPr>
+        <w:pStyle w:val="Normal"/>
+        <w:bidi w:val="0"/>
+        <w:jc w:val="left"/>
+        <w:rPr>
+          <w:rFonts w:ascii="Liberation Sans" w:hAnsi="Liberation Sans"/>
+        </w:rPr>
+      </w:pPr>
+      <w:r>
+        <w:rPr/>
+        <w:t xml:space="preserve">2. </w:t>
+      </w:r>
+      <w:r>
+        <w:rPr/>
+      </w:r>
+      <m:oMath xmlns:m="http://schemas.openxmlformats.org/officeDocument/2006/math">
+        <m:r>
+          <w:rPr>
+            <w:rFonts w:ascii="Cambria Math" w:hAnsi="Cambria Math"/>
+          </w:rPr>
+          <m:t xml:space="preserve">a</m:t>
+        </m:r>
+        <m:r>
+          <w:rPr>
+            <w:rFonts w:ascii="Cambria Math" w:hAnsi="Cambria Math"/>
+          </w:rPr>
+          <m:t xml:space="preserve">=</m:t>
+        </m:r>
+        <m:f>
+          <m:num>
+            <m:r>
+              <w:rPr>
+                <w:rFonts w:ascii="Cambria Math" w:hAnsi="Cambria Math"/>
+              </w:rPr>
+              <m:t xml:space="preserve">dv</m:t>
+            </m:r>
+          </m:num>
+          <m:den>
+            <m:r>
+              <w:rPr>
+                <w:rFonts w:ascii="Cambria Math" w:hAnsi="Cambria Math"/>
+              </w:rPr>
+              <m:t xml:space="preserve">dt</m:t>
+            </m:r>
+          </m:den>
+        </m:f>
+      </m:oMath>
+      <w:r>
+        <w:rPr/>
+        <w:t xml:space="preserve">, </w:t>
+      </w:r>
+      <w:r>
+        <w:rPr/>
+      </w:r>
+      <m:oMath xmlns:m="http://schemas.openxmlformats.org/officeDocument/2006/math">
+        <m:r>
+          <w:rPr>
+            <w:rFonts w:ascii="Cambria Math" w:hAnsi="Cambria Math"/>
+          </w:rPr>
+          <m:t xml:space="preserve">F</m:t>
+        </m:r>
+        <m:r>
+          <w:rPr>
+            <w:rFonts w:ascii="Cambria Math" w:hAnsi="Cambria Math"/>
+          </w:rPr>
+          <m:t xml:space="preserve">=</m:t>
+        </m:r>
+        <m:r>
+          <w:rPr>
+            <w:rFonts w:ascii="Cambria Math" w:hAnsi="Cambria Math"/>
+          </w:rPr>
+          <m:t xml:space="preserve">ma</m:t>
+        </m:r>
+      </m:oMath>
+    </w:p>
+    <w:p>
+      <w:pPr>
+        <w:pStyle w:val="Normal"/>
+        <w:bidi w:val="0"/>
+        <w:jc w:val="left"/>
+        <w:rPr>
+          <w:rFonts w:ascii="Liberation Sans" w:hAnsi="Liberation Sans"/>
+        </w:rPr>
+      </w:pPr>
+      <w:r>
+        <w:rPr/>
+      </w:r>
+      <m:oMathPara xmlns:m="http://schemas.openxmlformats.org/officeDocument/2006/math">
+        <m:oMathParaPr>
+          <m:jc m:val="left"/>
+        </m:oMathParaPr>
+        <m:oMath>
+          <m:r>
+            <w:rPr>
+              <w:rFonts w:ascii="Cambria Math" w:hAnsi="Cambria Math"/>
+            </w:rPr>
+            <m:t xml:space="preserve">F</m:t>
+          </m:r>
+          <m:r>
+            <w:rPr>
+              <w:rFonts w:ascii="Cambria Math" w:hAnsi="Cambria Math"/>
+            </w:rPr>
+            <m:t xml:space="preserve">=</m:t>
+          </m:r>
+          <m:r>
+            <w:rPr>
+              <w:rFonts w:ascii="Cambria Math" w:hAnsi="Cambria Math"/>
+            </w:rPr>
+            <m:t xml:space="preserve">m</m:t>
+          </m:r>
+          <m:f>
+            <m:num>
+              <m:r>
+                <w:rPr>
+                  <w:rFonts w:ascii="Cambria Math" w:hAnsi="Cambria Math"/>
+                </w:rPr>
+                <m:t xml:space="preserve">dv</m:t>
+              </m:r>
+            </m:num>
+            <m:den>
+              <m:r>
+                <w:rPr>
+                  <w:rFonts w:ascii="Cambria Math" w:hAnsi="Cambria Math"/>
+                </w:rPr>
+                <m:t xml:space="preserve">dt</m:t>
+              </m:r>
+            </m:den>
+          </m:f>
+        </m:oMath>
+      </m:oMathPara>
+    </w:p>
+    <w:p>
+      <w:pPr>
+        <w:pStyle w:val="Normal"/>
+        <w:bidi w:val="0"/>
+        <w:jc w:val="left"/>
+        <w:rPr>
+          <w:rFonts w:ascii="Liberation Sans" w:hAnsi="Liberation Sans"/>
+        </w:rPr>
+      </w:pPr>
+      <w:r>
+        <w:rPr/>
+      </w:r>
+      <m:oMathPara xmlns:m="http://schemas.openxmlformats.org/officeDocument/2006/math">
+        <m:oMathParaPr>
+          <m:jc m:val="left"/>
+        </m:oMathParaPr>
+        <m:oMath>
+          <m:r>
+            <w:rPr>
+              <w:rFonts w:ascii="Cambria Math" w:hAnsi="Cambria Math"/>
+            </w:rPr>
+            <m:t xml:space="preserve">Fdt</m:t>
+          </m:r>
+          <m:r>
+            <w:rPr>
+              <w:rFonts w:ascii="Cambria Math" w:hAnsi="Cambria Math"/>
+            </w:rPr>
+            <m:t xml:space="preserve">=</m:t>
+          </m:r>
+          <m:r>
+            <w:rPr>
+              <w:rFonts w:ascii="Cambria Math" w:hAnsi="Cambria Math"/>
+            </w:rPr>
+            <m:t xml:space="preserve">mdv</m:t>
+          </m:r>
+        </m:oMath>
+      </m:oMathPara>
+    </w:p>
+    <w:p>
+      <w:pPr>
+        <w:pStyle w:val="Normal"/>
+        <w:bidi w:val="0"/>
+        <w:jc w:val="left"/>
+        <w:rPr>
+          <w:rFonts w:ascii="Liberation Sans" w:hAnsi="Liberation Sans"/>
+        </w:rPr>
+      </w:pPr>
+      <w:r>
+        <w:rPr/>
+        <w:t>If you integrate,</w:t>
+      </w:r>
+    </w:p>
+    <w:p>
+      <w:pPr>
+        <w:pStyle w:val="Normal"/>
+        <w:bidi w:val="0"/>
+        <w:jc w:val="left"/>
+        <w:rPr>
+          <w:rFonts w:ascii="Liberation Sans" w:hAnsi="Liberation Sans"/>
+        </w:rPr>
+      </w:pPr>
+      <w:r>
+        <w:rPr/>
+      </w:r>
+      <m:oMathPara xmlns:m="http://schemas.openxmlformats.org/officeDocument/2006/math">
+        <m:oMathParaPr>
+          <m:jc m:val="left"/>
+        </m:oMathParaPr>
+        <m:oMath>
+          <m:nary>
+            <m:naryPr>
+              <m:chr m:val="∫"/>
+            </m:naryPr>
+            <m:sub>
+              <m:r>
+                <w:rPr>
+                  <w:rFonts w:ascii="Cambria Math" w:hAnsi="Cambria Math"/>
+                </w:rPr>
+                <m:t xml:space="preserve">0</m:t>
+              </m:r>
+            </m:sub>
+            <m:sup>
+              <m:r>
+                <w:rPr>
+                  <w:rFonts w:ascii="Cambria Math" w:hAnsi="Cambria Math"/>
+                </w:rPr>
+                <m:t xml:space="preserve">t</m:t>
+              </m:r>
+            </m:sup>
+            <m:e>
+              <m:r>
+                <w:rPr>
+                  <w:rFonts w:ascii="Cambria Math" w:hAnsi="Cambria Math"/>
+                </w:rPr>
+                <m:t xml:space="preserve">F</m:t>
+              </m:r>
+              <m:r>
+                <w:rPr>
+                  <w:rFonts w:ascii="Cambria Math" w:hAnsi="Cambria Math"/>
+                </w:rPr>
+                <m:t xml:space="preserve">dt</m:t>
+              </m:r>
+            </m:e>
+          </m:nary>
+          <m:r>
+            <w:rPr>
+              <w:rFonts w:ascii="Cambria Math" w:hAnsi="Cambria Math"/>
+            </w:rPr>
+            <m:t xml:space="preserve">=</m:t>
+          </m:r>
+          <m:sSub>
+            <m:e>
+              <m:r>
+                <w:rPr>
+                  <w:rFonts w:ascii="Cambria Math" w:hAnsi="Cambria Math"/>
+                </w:rPr>
+                <m:t xml:space="preserve">mv</m:t>
+              </m:r>
+            </m:e>
+            <m:sub>
+              <m:r>
+                <w:rPr>
+                  <w:rFonts w:ascii="Cambria Math" w:hAnsi="Cambria Math"/>
+                </w:rPr>
+                <m:t xml:space="preserve">2</m:t>
+              </m:r>
+            </m:sub>
+          </m:sSub>
+          <m:r>
+            <w:rPr>
+              <w:rFonts w:ascii="Cambria Math" w:hAnsi="Cambria Math"/>
+            </w:rPr>
+            <m:t xml:space="preserve">−</m:t>
+          </m:r>
+          <m:sSub>
+            <m:e>
+              <m:r>
+                <w:rPr>
+                  <w:rFonts w:ascii="Cambria Math" w:hAnsi="Cambria Math"/>
+                </w:rPr>
+                <m:t xml:space="preserve">mv</m:t>
+              </m:r>
+            </m:e>
+            <m:sub>
+              <m:r>
+                <w:rPr>
+                  <w:rFonts w:ascii="Cambria Math" w:hAnsi="Cambria Math"/>
+                </w:rPr>
+                <m:t xml:space="preserve">1</m:t>
+              </m:r>
+            </m:sub>
+          </m:sSub>
+        </m:oMath>
+      </m:oMathPara>
+    </w:p>
+    <w:p>
+      <w:pPr>
+        <w:pStyle w:val="Normal"/>
+        <w:bidi w:val="0"/>
+        <w:jc w:val="left"/>
+        <w:rPr>
+          <w:rFonts w:ascii="Liberation Sans" w:hAnsi="Liberation Sans"/>
+        </w:rPr>
+      </w:pPr>
+      <w:r>
+        <w:rPr/>
+      </w:r>
+    </w:p>
+    <w:p>
+      <w:pPr>
+        <w:pStyle w:val="Normal"/>
+        <w:bidi w:val="0"/>
+        <w:jc w:val="left"/>
+        <w:rPr>
+          <w:rFonts w:ascii="Liberation Sans" w:hAnsi="Liberation Sans"/>
+        </w:rPr>
+      </w:pPr>
+      <w:r>
+        <w:rPr/>
+        <w:t>ERRATIC MOTION</w:t>
+      </w:r>
+    </w:p>
+    <w:p>
+      <w:pPr>
+        <w:pStyle w:val="Normal"/>
+        <w:bidi w:val="0"/>
+        <w:jc w:val="left"/>
+        <w:rPr>
+          <w:rFonts w:ascii="Liberation Sans" w:hAnsi="Liberation Sans"/>
+        </w:rPr>
+      </w:pPr>
+      <w:r>
+        <w:rPr/>
+        <w:t>It simply means that the position-time dependence can’t be fully characterized by one equation but need to include more than 1 equation that apply to different time periods. These functions are called piece wise functions.</w:t>
+      </w:r>
+    </w:p>
+    <w:p>
+      <w:pPr>
+        <w:pStyle w:val="Normal"/>
+        <w:bidi w:val="0"/>
+        <w:jc w:val="left"/>
+        <w:rPr>
+          <w:rFonts w:ascii="Liberation Sans" w:hAnsi="Liberation Sans"/>
+        </w:rPr>
+      </w:pPr>
+      <w:r>
+        <w:rPr/>
+        <w:t xml:space="preserve">Chances are that the velocity function and the acceleration function are piece wise functions. </w:t>
+      </w:r>
+    </w:p>
     <w:sectPr>
       <w:type w:val="nextPage"/>
       <w:pgSz w:w="12240" w:h="15840"/>
@@ -9893,7 +10476,7 @@
     <w:pPr>
       <w:widowControl/>
       <w:suppressAutoHyphens w:val="true"/>
-      <w:overflowPunct w:val="false"/>
+      <w:overflowPunct w:val="true"/>
       <w:bidi w:val="0"/>
       <w:spacing w:before="0" w:after="0"/>
       <w:jc w:val="left"/>

</xml_diff>